<commit_message>
q1 finished. APA formatted word-document uploaded
See APA word document.
</commit_message>
<xml_diff>
--- a/question1_hw.docx
+++ b/question1_hw.docx
@@ -6,118 +6,450 @@
       <w:pPr>
         <w:rPr>
           <w:rFonts w:ascii="Times New Roman" w:hAnsi="Times New Roman" w:cs="Times New Roman"/>
-        </w:rPr>
-      </w:pPr>
-      <w:r>
-        <w:rPr>
-          <w:rFonts w:ascii="Times New Roman" w:hAnsi="Times New Roman" w:cs="Times New Roman"/>
-        </w:rPr>
-        <w:t>Unequal sample sizes and missing data: There are no missing data, and there are unequal samples across groups: 112 for Ski/Private Lesson</w:t>
-      </w:r>
-      <w:r>
-        <w:rPr>
-          <w:rFonts w:ascii="Times New Roman" w:hAnsi="Times New Roman" w:cs="Times New Roman"/>
-        </w:rPr>
-        <w:t xml:space="preserve"> (Group 1)</w:t>
-      </w:r>
-      <w:r>
-        <w:rPr>
-          <w:rFonts w:ascii="Times New Roman" w:hAnsi="Times New Roman" w:cs="Times New Roman"/>
-        </w:rPr>
-        <w:t xml:space="preserve">, </w:t>
-      </w:r>
-      <w:r>
-        <w:rPr>
-          <w:rFonts w:ascii="Times New Roman" w:hAnsi="Times New Roman" w:cs="Times New Roman"/>
-        </w:rPr>
-        <w:t>121 for Ski/Group Lesson</w:t>
-      </w:r>
-      <w:r>
-        <w:rPr>
-          <w:rFonts w:ascii="Times New Roman" w:hAnsi="Times New Roman" w:cs="Times New Roman"/>
-        </w:rPr>
-        <w:t xml:space="preserve"> (Group 2)</w:t>
-      </w:r>
-      <w:r>
-        <w:rPr>
-          <w:rFonts w:ascii="Times New Roman" w:hAnsi="Times New Roman" w:cs="Times New Roman"/>
-        </w:rPr>
-        <w:t>, 64 Ski/No Lesson</w:t>
-      </w:r>
-      <w:r>
-        <w:rPr>
-          <w:rFonts w:ascii="Times New Roman" w:hAnsi="Times New Roman" w:cs="Times New Roman"/>
-        </w:rPr>
-        <w:t xml:space="preserve"> (Group 3), </w:t>
-      </w:r>
-      <w:r>
-        <w:rPr>
-          <w:rFonts w:ascii="Times New Roman" w:hAnsi="Times New Roman" w:cs="Times New Roman"/>
-        </w:rPr>
-        <w:t>112 for Snowboard/Private Lesson</w:t>
-      </w:r>
-      <w:r>
-        <w:rPr>
-          <w:rFonts w:ascii="Times New Roman" w:hAnsi="Times New Roman" w:cs="Times New Roman"/>
-        </w:rPr>
-        <w:t xml:space="preserve"> (Group 4)</w:t>
-      </w:r>
-      <w:r>
-        <w:rPr>
-          <w:rFonts w:ascii="Times New Roman" w:hAnsi="Times New Roman" w:cs="Times New Roman"/>
-        </w:rPr>
-        <w:t>, 121 for Snowboard/Group Lesson</w:t>
-      </w:r>
-      <w:r>
-        <w:rPr>
-          <w:rFonts w:ascii="Times New Roman" w:hAnsi="Times New Roman" w:cs="Times New Roman"/>
-        </w:rPr>
-        <w:t xml:space="preserve"> (Group 5)</w:t>
-      </w:r>
-      <w:r>
-        <w:rPr>
-          <w:rFonts w:ascii="Times New Roman" w:hAnsi="Times New Roman" w:cs="Times New Roman"/>
-        </w:rPr>
-        <w:t xml:space="preserve">, </w:t>
-      </w:r>
-      <w:r>
-        <w:rPr>
-          <w:rFonts w:ascii="Times New Roman" w:hAnsi="Times New Roman" w:cs="Times New Roman"/>
-        </w:rPr>
-        <w:t xml:space="preserve">and </w:t>
-      </w:r>
-      <w:r>
-        <w:rPr>
-          <w:rFonts w:ascii="Times New Roman" w:hAnsi="Times New Roman" w:cs="Times New Roman"/>
-        </w:rPr>
-        <w:t>64 for Ski/No lesson</w:t>
-      </w:r>
-      <w:r>
-        <w:rPr>
-          <w:rFonts w:ascii="Times New Roman" w:hAnsi="Times New Roman" w:cs="Times New Roman"/>
-        </w:rPr>
-        <w:t xml:space="preserve"> (Group 6).</w:t>
-      </w:r>
-    </w:p>
-    <w:p>
-      <w:pPr>
-        <w:rPr>
-          <w:rFonts w:ascii="Times New Roman" w:hAnsi="Times New Roman" w:cs="Times New Roman"/>
-        </w:rPr>
-      </w:pPr>
-    </w:p>
-    <w:p>
-      <w:pPr>
-        <w:rPr>
-          <w:rFonts w:ascii="Times New Roman" w:eastAsiaTheme="minorEastAsia" w:hAnsi="Times New Roman" w:cs="Times New Roman"/>
-        </w:rPr>
-      </w:pPr>
-      <w:r>
-        <w:rPr>
-          <w:rFonts w:ascii="Times New Roman" w:hAnsi="Times New Roman" w:cs="Times New Roman"/>
+          <w:b/>
+          <w:bCs/>
+          <w:u w:val="single"/>
+        </w:rPr>
+      </w:pPr>
+    </w:p>
+    <w:p>
+      <w:pPr>
+        <w:rPr>
+          <w:rFonts w:ascii="Times New Roman" w:hAnsi="Times New Roman" w:cs="Times New Roman"/>
+          <w:b/>
+          <w:bCs/>
+          <w:u w:val="single"/>
+        </w:rPr>
+      </w:pPr>
+    </w:p>
+    <w:p>
+      <w:pPr>
+        <w:rPr>
+          <w:rFonts w:ascii="Times New Roman" w:hAnsi="Times New Roman" w:cs="Times New Roman"/>
+          <w:b/>
+          <w:bCs/>
+          <w:u w:val="single"/>
+        </w:rPr>
+      </w:pPr>
+    </w:p>
+    <w:p>
+      <w:pPr>
+        <w:rPr>
+          <w:rFonts w:ascii="Times New Roman" w:hAnsi="Times New Roman" w:cs="Times New Roman"/>
+          <w:b/>
+          <w:bCs/>
+          <w:u w:val="single"/>
+        </w:rPr>
+      </w:pPr>
+    </w:p>
+    <w:p>
+      <w:pPr>
+        <w:rPr>
+          <w:rFonts w:ascii="Times New Roman" w:hAnsi="Times New Roman" w:cs="Times New Roman"/>
+          <w:b/>
+          <w:bCs/>
+          <w:u w:val="single"/>
+        </w:rPr>
+      </w:pPr>
+    </w:p>
+    <w:p>
+      <w:pPr>
+        <w:rPr>
+          <w:rFonts w:ascii="Times New Roman" w:hAnsi="Times New Roman" w:cs="Times New Roman"/>
+          <w:b/>
+          <w:bCs/>
+          <w:u w:val="single"/>
+        </w:rPr>
+      </w:pPr>
+    </w:p>
+    <w:p>
+      <w:pPr>
+        <w:rPr>
+          <w:rFonts w:ascii="Times New Roman" w:hAnsi="Times New Roman" w:cs="Times New Roman"/>
+          <w:b/>
+          <w:bCs/>
+          <w:u w:val="single"/>
+        </w:rPr>
+      </w:pPr>
+    </w:p>
+    <w:p>
+      <w:pPr>
+        <w:rPr>
+          <w:rFonts w:ascii="Times New Roman" w:hAnsi="Times New Roman" w:cs="Times New Roman"/>
+          <w:b/>
+          <w:bCs/>
+          <w:u w:val="single"/>
+        </w:rPr>
+      </w:pPr>
+    </w:p>
+    <w:p>
+      <w:pPr>
+        <w:rPr>
+          <w:rFonts w:ascii="Times New Roman" w:hAnsi="Times New Roman" w:cs="Times New Roman"/>
+          <w:b/>
+          <w:bCs/>
+          <w:u w:val="single"/>
+        </w:rPr>
+      </w:pPr>
+    </w:p>
+    <w:p>
+      <w:pPr>
+        <w:pStyle w:val="Title"/>
+        <w:spacing w:line="276" w:lineRule="auto"/>
+        <w:ind w:left="0" w:right="1580" w:firstLine="0"/>
+        <w:rPr>
+          <w:sz w:val="24"/>
+          <w:szCs w:val="24"/>
+          <w:u w:val="none"/>
+        </w:rPr>
+      </w:pPr>
+    </w:p>
+    <w:p>
+      <w:pPr>
+        <w:pStyle w:val="Title"/>
+        <w:spacing w:line="276" w:lineRule="auto"/>
+        <w:ind w:left="0" w:right="1580" w:firstLine="0"/>
+        <w:rPr>
+          <w:sz w:val="24"/>
+          <w:szCs w:val="24"/>
+          <w:u w:val="none"/>
+        </w:rPr>
+      </w:pPr>
+    </w:p>
+    <w:p>
+      <w:pPr>
+        <w:pStyle w:val="Title"/>
+        <w:spacing w:line="480" w:lineRule="auto"/>
+        <w:ind w:left="0" w:right="1580" w:firstLine="0"/>
+        <w:rPr>
+          <w:sz w:val="24"/>
+          <w:szCs w:val="24"/>
+          <w:u w:val="none"/>
+        </w:rPr>
+      </w:pPr>
+    </w:p>
+    <w:p>
+      <w:pPr>
+        <w:pStyle w:val="Title"/>
+        <w:spacing w:line="480" w:lineRule="auto"/>
+        <w:ind w:left="0" w:right="0" w:firstLine="0"/>
+        <w:jc w:val="center"/>
+        <w:rPr>
+          <w:sz w:val="24"/>
+          <w:szCs w:val="24"/>
+          <w:u w:val="none"/>
+        </w:rPr>
+      </w:pPr>
+      <w:r>
+        <w:rPr>
+          <w:sz w:val="24"/>
+          <w:szCs w:val="24"/>
+          <w:u w:val="none"/>
+        </w:rPr>
+        <w:t>EPSY 905 Multivariate Statistics Homework:</w:t>
+      </w:r>
+    </w:p>
+    <w:p>
+      <w:pPr>
+        <w:pStyle w:val="Title"/>
+        <w:spacing w:line="480" w:lineRule="auto"/>
+        <w:ind w:left="0" w:right="0" w:firstLine="0"/>
+        <w:jc w:val="center"/>
+        <w:rPr>
+          <w:sz w:val="24"/>
+          <w:szCs w:val="24"/>
+          <w:u w:val="none"/>
+        </w:rPr>
+      </w:pPr>
+      <w:r>
+        <w:rPr>
+          <w:sz w:val="24"/>
+          <w:szCs w:val="24"/>
+          <w:u w:val="none"/>
+        </w:rPr>
+        <w:t>Project Assignment #1</w:t>
+      </w:r>
+    </w:p>
+    <w:p>
+      <w:pPr>
+        <w:spacing w:line="480" w:lineRule="auto"/>
+        <w:rPr>
+          <w:rFonts w:ascii="Times New Roman" w:hAnsi="Times New Roman" w:cs="Times New Roman"/>
+          <w:u w:val="single"/>
+        </w:rPr>
+      </w:pPr>
+    </w:p>
+    <w:p>
+      <w:pPr>
+        <w:spacing w:line="480" w:lineRule="auto"/>
+        <w:rPr>
+          <w:rFonts w:ascii="Times New Roman" w:hAnsi="Times New Roman" w:cs="Times New Roman"/>
+          <w:u w:val="single"/>
+        </w:rPr>
+      </w:pPr>
+    </w:p>
+    <w:p>
+      <w:pPr>
+        <w:spacing w:line="480" w:lineRule="auto"/>
+        <w:jc w:val="center"/>
+        <w:rPr>
+          <w:rFonts w:ascii="Times New Roman" w:hAnsi="Times New Roman" w:cs="Times New Roman"/>
+        </w:rPr>
+      </w:pPr>
+      <w:r>
+        <w:rPr>
+          <w:rFonts w:ascii="Times New Roman" w:hAnsi="Times New Roman" w:cs="Times New Roman"/>
+        </w:rPr>
+        <w:t xml:space="preserve">Aaron Matthew Simmons and Dasha </w:t>
+      </w:r>
+      <w:proofErr w:type="spellStart"/>
+      <w:r>
+        <w:rPr>
+          <w:rFonts w:ascii="Times New Roman" w:hAnsi="Times New Roman" w:cs="Times New Roman"/>
+        </w:rPr>
+        <w:t>Yermol</w:t>
+      </w:r>
+      <w:proofErr w:type="spellEnd"/>
+    </w:p>
+    <w:p>
+      <w:pPr>
+        <w:spacing w:line="480" w:lineRule="auto"/>
+        <w:jc w:val="center"/>
+        <w:rPr>
+          <w:rFonts w:ascii="Times New Roman" w:hAnsi="Times New Roman" w:cs="Times New Roman"/>
+        </w:rPr>
+      </w:pPr>
+      <w:r>
+        <w:rPr>
+          <w:rFonts w:ascii="Times New Roman" w:hAnsi="Times New Roman" w:cs="Times New Roman"/>
+        </w:rPr>
+        <w:t>Department of Psychology, University of Kansas</w:t>
+      </w:r>
+    </w:p>
+    <w:p>
+      <w:pPr>
+        <w:spacing w:line="480" w:lineRule="auto"/>
+        <w:jc w:val="center"/>
+        <w:rPr>
+          <w:rFonts w:ascii="Times New Roman" w:hAnsi="Times New Roman" w:cs="Times New Roman"/>
+        </w:rPr>
+      </w:pPr>
+      <w:r>
+        <w:rPr>
+          <w:rFonts w:ascii="Times New Roman" w:hAnsi="Times New Roman" w:cs="Times New Roman"/>
+        </w:rPr>
+        <w:t>EPSY 905</w:t>
+      </w:r>
+    </w:p>
+    <w:p>
+      <w:pPr>
+        <w:spacing w:line="480" w:lineRule="auto"/>
+        <w:jc w:val="center"/>
+        <w:rPr>
+          <w:rFonts w:ascii="Times New Roman" w:hAnsi="Times New Roman" w:cs="Times New Roman"/>
+        </w:rPr>
+      </w:pPr>
+      <w:r>
+        <w:rPr>
+          <w:rFonts w:ascii="Times New Roman" w:hAnsi="Times New Roman" w:cs="Times New Roman"/>
+        </w:rPr>
+        <w:t xml:space="preserve">Dr. John </w:t>
+      </w:r>
+      <w:proofErr w:type="spellStart"/>
+      <w:r>
+        <w:rPr>
+          <w:rFonts w:ascii="Times New Roman" w:hAnsi="Times New Roman" w:cs="Times New Roman"/>
+        </w:rPr>
+        <w:t>Poggio</w:t>
+      </w:r>
+      <w:proofErr w:type="spellEnd"/>
+    </w:p>
+    <w:p>
+      <w:pPr>
+        <w:spacing w:line="480" w:lineRule="auto"/>
+        <w:jc w:val="center"/>
+        <w:rPr>
+          <w:rFonts w:ascii="Times New Roman" w:hAnsi="Times New Roman" w:cs="Times New Roman"/>
+        </w:rPr>
+        <w:sectPr>
+          <w:headerReference w:type="even" r:id="rId6"/>
+          <w:headerReference w:type="default" r:id="rId7"/>
+          <w:pgSz w:w="12240" w:h="15840"/>
+          <w:pgMar w:top="1440" w:right="1440" w:bottom="1440" w:left="1440" w:header="720" w:footer="720" w:gutter="0"/>
+          <w:cols w:space="720"/>
+          <w:docGrid w:linePitch="360"/>
+        </w:sectPr>
+      </w:pPr>
+      <w:r>
+        <w:rPr>
+          <w:rFonts w:ascii="Times New Roman" w:hAnsi="Times New Roman" w:cs="Times New Roman"/>
+        </w:rPr>
+        <w:t>March 18, 2024</w:t>
+      </w:r>
+    </w:p>
+    <w:p>
+      <w:pPr>
+        <w:rPr>
+          <w:rFonts w:ascii="Times New Roman" w:hAnsi="Times New Roman" w:cs="Times New Roman"/>
+          <w:b/>
+          <w:bCs/>
+          <w:u w:val="single"/>
+        </w:rPr>
+      </w:pPr>
+    </w:p>
+    <w:p>
+      <w:pPr>
+        <w:rPr>
+          <w:rFonts w:ascii="Times New Roman" w:hAnsi="Times New Roman" w:cs="Times New Roman"/>
+          <w:b/>
+          <w:bCs/>
+          <w:u w:val="single"/>
+        </w:rPr>
+      </w:pPr>
+    </w:p>
+    <w:p>
+      <w:pPr>
+        <w:rPr>
+          <w:rFonts w:ascii="Times New Roman" w:hAnsi="Times New Roman" w:cs="Times New Roman"/>
+          <w:b/>
+          <w:bCs/>
+          <w:u w:val="single"/>
+        </w:rPr>
+      </w:pPr>
+      <w:r>
+        <w:rPr>
+          <w:rFonts w:ascii="Times New Roman" w:hAnsi="Times New Roman" w:cs="Times New Roman"/>
+          <w:b/>
+          <w:bCs/>
+          <w:u w:val="single"/>
+        </w:rPr>
+        <w:t>QUESTION AREA 1</w:t>
+      </w:r>
+      <w:r>
+        <w:rPr>
+          <w:rFonts w:ascii="Times New Roman" w:hAnsi="Times New Roman" w:cs="Times New Roman"/>
+          <w:b/>
+          <w:bCs/>
+          <w:u w:val="single"/>
+        </w:rPr>
+        <w:t>:</w:t>
+      </w:r>
+    </w:p>
+    <w:p>
+      <w:pPr>
+        <w:spacing w:line="480" w:lineRule="auto"/>
+        <w:jc w:val="center"/>
+        <w:rPr>
+          <w:rFonts w:ascii="Times New Roman" w:hAnsi="Times New Roman" w:cs="Times New Roman"/>
+          <w:b/>
+          <w:bCs/>
+        </w:rPr>
+      </w:pPr>
+      <w:r>
+        <w:rPr>
+          <w:rFonts w:ascii="Times New Roman" w:hAnsi="Times New Roman" w:cs="Times New Roman"/>
+          <w:b/>
+          <w:bCs/>
+        </w:rPr>
+        <w:t>Background and Methods</w:t>
+      </w:r>
+    </w:p>
+    <w:p>
+      <w:pPr>
+        <w:spacing w:line="480" w:lineRule="auto"/>
+        <w:ind w:firstLine="720"/>
+        <w:rPr>
+          <w:rFonts w:ascii="Times New Roman" w:eastAsiaTheme="minorEastAsia" w:hAnsi="Times New Roman" w:cs="Times New Roman"/>
+          <w:iCs/>
+        </w:rPr>
+      </w:pPr>
+      <w:r>
+        <w:rPr>
+          <w:rFonts w:ascii="Times New Roman" w:eastAsiaTheme="minorEastAsia" w:hAnsi="Times New Roman" w:cs="Times New Roman"/>
+          <w:iCs/>
+        </w:rPr>
+        <w:t xml:space="preserve">A 2 x 3 between-subjects multivariate analysis of covariance (MANCOVA) was performed to assess how the type of activity (skiing versus snowboarding) and the lesson type (private, group, no lesson) affected the Time and the number of falls it took to travel down a hill. Adjustments were made for the one covariate: the Socio-Economic Status (SES) of each participant, which was coded on a 5-point interval scale from 1 (very low income) to 3 (median) to 5 (very high income). </w:t>
+      </w:r>
+    </w:p>
+    <w:p>
+      <w:pPr>
+        <w:spacing w:line="480" w:lineRule="auto"/>
+        <w:ind w:firstLine="720"/>
+        <w:rPr>
+          <w:rFonts w:ascii="Times New Roman" w:hAnsi="Times New Roman" w:cs="Times New Roman"/>
+        </w:rPr>
+      </w:pPr>
+      <w:r>
+        <w:rPr>
+          <w:rFonts w:ascii="Times New Roman" w:eastAsiaTheme="minorEastAsia" w:hAnsi="Times New Roman" w:cs="Times New Roman"/>
+          <w:iCs/>
+        </w:rPr>
+        <w:t xml:space="preserve">The </w:t>
+      </w:r>
+      <w:r>
+        <w:rPr>
+          <w:rFonts w:ascii="Times New Roman" w:eastAsiaTheme="minorEastAsia" w:hAnsi="Times New Roman" w:cs="Times New Roman"/>
+          <w:i/>
+        </w:rPr>
+        <w:t xml:space="preserve">R </w:t>
+      </w:r>
+      <w:r>
+        <w:rPr>
+          <w:rFonts w:ascii="Times New Roman" w:eastAsiaTheme="minorEastAsia" w:hAnsi="Times New Roman" w:cs="Times New Roman"/>
+          <w:iCs/>
+        </w:rPr>
+        <w:t xml:space="preserve">statistical language was used for the analyses. </w:t>
+      </w:r>
+      <w:r>
+        <w:rPr>
+          <w:rFonts w:ascii="Times New Roman" w:eastAsiaTheme="minorEastAsia" w:hAnsi="Times New Roman" w:cs="Times New Roman"/>
+          <w:iCs/>
+        </w:rPr>
+        <w:t xml:space="preserve">In this sample, </w:t>
+      </w:r>
+      <w:r>
+        <w:rPr>
+          <w:rFonts w:ascii="Times New Roman" w:hAnsi="Times New Roman" w:cs="Times New Roman"/>
+        </w:rPr>
+        <w:t>t</w:t>
+      </w:r>
+      <w:r>
+        <w:rPr>
+          <w:rFonts w:ascii="Times New Roman" w:hAnsi="Times New Roman" w:cs="Times New Roman"/>
+        </w:rPr>
+        <w:t>here are no missing data, and the total sample size was 594 before trimming. However, there are unequal samples across groups: 112 for Ski/Private Lesson (Group 1), 121 for Ski/Group Lesson (Group 2), 64 Ski/No Lesson (Group 3), 112 for Snowboard/Private Lesson (Group 4), 121 for Snowboard/Group Lesson (Group 5), and 64 for Ski/No lesson (Group 6).</w:t>
+      </w:r>
+    </w:p>
+    <w:p>
+      <w:pPr>
+        <w:spacing w:line="480" w:lineRule="auto"/>
+        <w:rPr>
+          <w:rFonts w:ascii="Times New Roman" w:hAnsi="Times New Roman" w:cs="Times New Roman"/>
+          <w:b/>
+          <w:bCs/>
+          <w:i/>
+          <w:iCs/>
+        </w:rPr>
+      </w:pPr>
+      <w:r>
+        <w:rPr>
+          <w:rFonts w:ascii="Times New Roman" w:hAnsi="Times New Roman" w:cs="Times New Roman"/>
+          <w:b/>
+          <w:bCs/>
+          <w:i/>
+          <w:iCs/>
         </w:rPr>
         <w:t xml:space="preserve">Outliers: </w:t>
       </w:r>
+    </w:p>
+    <w:p>
+      <w:pPr>
+        <w:spacing w:line="480" w:lineRule="auto"/>
+        <w:ind w:firstLine="720"/>
+        <w:rPr>
+          <w:rFonts w:ascii="Times New Roman" w:eastAsiaTheme="minorEastAsia" w:hAnsi="Times New Roman" w:cs="Times New Roman"/>
+        </w:rPr>
+      </w:pPr>
       <w:r>
         <w:rPr>
           <w:rFonts w:ascii="Times New Roman" w:hAnsi="Times New Roman" w:cs="Times New Roman"/>
@@ -146,25 +478,19 @@
         <w:rPr>
           <w:rFonts w:ascii="Times New Roman" w:hAnsi="Times New Roman" w:cs="Times New Roman"/>
         </w:rPr>
-        <w:t>six groups. One</w:t>
-      </w:r>
-      <w:r>
-        <w:rPr>
-          <w:rFonts w:ascii="Times New Roman" w:hAnsi="Times New Roman" w:cs="Times New Roman"/>
-        </w:rPr>
-        <w:t xml:space="preserve"> univariate outlier w</w:t>
-      </w:r>
-      <w:r>
-        <w:rPr>
-          <w:rFonts w:ascii="Times New Roman" w:hAnsi="Times New Roman" w:cs="Times New Roman"/>
-        </w:rPr>
-        <w:t>as</w:t>
-      </w:r>
-      <w:r>
-        <w:rPr>
-          <w:rFonts w:ascii="Times New Roman" w:hAnsi="Times New Roman" w:cs="Times New Roman"/>
-        </w:rPr>
-        <w:t xml:space="preserve"> found using a criterion z = </w:t>
+        <w:t>six groups.</w:t>
+      </w:r>
+      <w:r>
+        <w:rPr>
+          <w:rFonts w:ascii="Times New Roman" w:hAnsi="Times New Roman" w:cs="Times New Roman"/>
+        </w:rPr>
+        <w:t xml:space="preserve"> The raw data consisted of o</w:t>
+      </w:r>
+      <w:r>
+        <w:rPr>
+          <w:rFonts w:ascii="Times New Roman" w:hAnsi="Times New Roman" w:cs="Times New Roman"/>
+        </w:rPr>
+        <w:t xml:space="preserve">ne univariate outlier was found using a criterion z = </w:t>
       </w:r>
       <m:oMath>
         <m:d>
@@ -204,13 +530,7 @@
         <w:rPr>
           <w:rFonts w:ascii="Times New Roman" w:eastAsiaTheme="minorEastAsia" w:hAnsi="Times New Roman" w:cs="Times New Roman"/>
         </w:rPr>
-        <w:t xml:space="preserve"> = 0.001</w:t>
-      </w:r>
-      <w:r>
-        <w:rPr>
-          <w:rFonts w:ascii="Times New Roman" w:eastAsiaTheme="minorEastAsia" w:hAnsi="Times New Roman" w:cs="Times New Roman"/>
-        </w:rPr>
-        <w:t xml:space="preserve">, which was Case ID </w:t>
+        <w:t xml:space="preserve"> = 0.001, which was Case ID </w:t>
       </w:r>
       <w:r>
         <w:rPr>
@@ -222,7 +542,31 @@
         <w:rPr>
           <w:rFonts w:ascii="Times New Roman" w:eastAsiaTheme="minorEastAsia" w:hAnsi="Times New Roman" w:cs="Times New Roman"/>
         </w:rPr>
-        <w:t>587 (Condition: Snowboard and Lesson Type: No Lesson)</w:t>
+        <w:t>587 (</w:t>
+      </w:r>
+      <w:r>
+        <w:rPr>
+          <w:rFonts w:ascii="Times New Roman" w:eastAsiaTheme="minorEastAsia" w:hAnsi="Times New Roman" w:cs="Times New Roman"/>
+        </w:rPr>
+        <w:t xml:space="preserve">Group 5: </w:t>
+      </w:r>
+      <w:r>
+        <w:rPr>
+          <w:rFonts w:ascii="Times New Roman" w:eastAsiaTheme="minorEastAsia" w:hAnsi="Times New Roman" w:cs="Times New Roman"/>
+        </w:rPr>
+        <w:t>Snowboard</w:t>
+      </w:r>
+      <w:r>
+        <w:rPr>
+          <w:rFonts w:ascii="Times New Roman" w:eastAsiaTheme="minorEastAsia" w:hAnsi="Times New Roman" w:cs="Times New Roman"/>
+        </w:rPr>
+        <w:t>/</w:t>
+      </w:r>
+      <w:r>
+        <w:rPr>
+          <w:rFonts w:ascii="Times New Roman" w:eastAsiaTheme="minorEastAsia" w:hAnsi="Times New Roman" w:cs="Times New Roman"/>
+        </w:rPr>
+        <w:t>No Lesson)</w:t>
       </w:r>
       <w:r>
         <w:rPr>
@@ -240,31 +584,41 @@
         <w:rPr>
           <w:rFonts w:ascii="Times New Roman" w:eastAsiaTheme="minorEastAsia" w:hAnsi="Times New Roman" w:cs="Times New Roman"/>
         </w:rPr>
-        <w:t xml:space="preserve">This same </w:t>
-      </w:r>
-      <w:r>
-        <w:rPr>
-          <w:rFonts w:ascii="Times New Roman" w:eastAsiaTheme="minorEastAsia" w:hAnsi="Times New Roman" w:cs="Times New Roman"/>
-        </w:rPr>
-        <w:t xml:space="preserve">data point </w:t>
-      </w:r>
-      <w:r>
-        <w:rPr>
-          <w:rFonts w:ascii="Times New Roman" w:eastAsiaTheme="minorEastAsia" w:hAnsi="Times New Roman" w:cs="Times New Roman"/>
-        </w:rPr>
-        <w:t>Case ID</w:t>
-      </w:r>
-      <w:r>
-        <w:rPr>
-          <w:rFonts w:ascii="Times New Roman" w:eastAsiaTheme="minorEastAsia" w:hAnsi="Times New Roman" w:cs="Times New Roman"/>
-        </w:rPr>
-        <w:t xml:space="preserve"> #</w:t>
-      </w:r>
-      <w:r>
-        <w:rPr>
-          <w:rFonts w:ascii="Times New Roman" w:eastAsiaTheme="minorEastAsia" w:hAnsi="Times New Roman" w:cs="Times New Roman"/>
-        </w:rPr>
-        <w:t xml:space="preserve">587 was also a multivariate outlier </w:t>
+        <w:t xml:space="preserve">This same data point Case ID #587 was also a multivariate </w:t>
+      </w:r>
+      <w:proofErr w:type="spellStart"/>
+      <w:r>
+        <w:rPr>
+          <w:rFonts w:ascii="Times New Roman" w:eastAsiaTheme="minorEastAsia" w:hAnsi="Times New Roman" w:cs="Times New Roman"/>
+        </w:rPr>
+        <w:t>Mahalanobis</w:t>
+      </w:r>
+      <w:proofErr w:type="spellEnd"/>
+      <w:r>
+        <w:rPr>
+          <w:rFonts w:ascii="Times New Roman" w:eastAsiaTheme="minorEastAsia" w:hAnsi="Times New Roman" w:cs="Times New Roman"/>
+        </w:rPr>
+        <w:t xml:space="preserve"> D</w:t>
+      </w:r>
+      <w:r>
+        <w:rPr>
+          <w:rFonts w:ascii="Times New Roman" w:eastAsiaTheme="minorEastAsia" w:hAnsi="Times New Roman" w:cs="Times New Roman"/>
+          <w:vertAlign w:val="superscript"/>
+        </w:rPr>
+        <w:t>2</w:t>
+      </w:r>
+      <w:r>
+        <w:rPr>
+          <w:rFonts w:ascii="Times New Roman" w:eastAsiaTheme="minorEastAsia" w:hAnsi="Times New Roman" w:cs="Times New Roman"/>
+          <w:vertAlign w:val="superscript"/>
+        </w:rPr>
+        <w:t xml:space="preserve"> </w:t>
+      </w:r>
+      <w:r>
+        <w:rPr>
+          <w:rFonts w:ascii="Times New Roman" w:eastAsiaTheme="minorEastAsia" w:hAnsi="Times New Roman" w:cs="Times New Roman"/>
+        </w:rPr>
+        <w:t xml:space="preserve">outlier </w:t>
       </w:r>
       <w:r>
         <w:rPr>
@@ -282,13 +636,7 @@
         <w:rPr>
           <w:rFonts w:ascii="Times New Roman" w:eastAsiaTheme="minorEastAsia" w:hAnsi="Times New Roman" w:cs="Times New Roman"/>
         </w:rPr>
-        <w:t xml:space="preserve"> = 0.001</w:t>
-      </w:r>
-      <w:r>
-        <w:rPr>
-          <w:rFonts w:ascii="Times New Roman" w:eastAsiaTheme="minorEastAsia" w:hAnsi="Times New Roman" w:cs="Times New Roman"/>
-        </w:rPr>
-        <w:t xml:space="preserve"> and </w:t>
+        <w:t xml:space="preserve"> = 0.001 and </w:t>
       </w:r>
       <w:proofErr w:type="spellStart"/>
       <w:r>
@@ -354,159 +702,1445 @@
         <w:rPr>
           <w:rFonts w:ascii="Times New Roman" w:eastAsiaTheme="minorEastAsia" w:hAnsi="Times New Roman" w:cs="Times New Roman"/>
         </w:rPr>
+        <w:t>. Simply deleting this case caused continued outliers within this group.</w:t>
+      </w:r>
+    </w:p>
+    <w:p>
+      <w:pPr>
+        <w:spacing w:line="480" w:lineRule="auto"/>
+        <w:ind w:firstLine="720"/>
+        <w:rPr>
+          <w:rFonts w:ascii="Times New Roman" w:eastAsiaTheme="minorEastAsia" w:hAnsi="Times New Roman" w:cs="Times New Roman"/>
+          <w:iCs/>
+        </w:rPr>
+      </w:pPr>
+      <w:r>
+        <w:rPr>
+          <w:rFonts w:ascii="Times New Roman" w:eastAsiaTheme="minorEastAsia" w:hAnsi="Times New Roman" w:cs="Times New Roman"/>
+        </w:rPr>
+        <w:t xml:space="preserve">To account </w:t>
+      </w:r>
+      <w:r>
+        <w:rPr>
+          <w:rFonts w:ascii="Times New Roman" w:eastAsiaTheme="minorEastAsia" w:hAnsi="Times New Roman" w:cs="Times New Roman"/>
+        </w:rPr>
+        <w:t>for</w:t>
+      </w:r>
+      <w:r>
+        <w:rPr>
+          <w:rFonts w:ascii="Times New Roman" w:eastAsiaTheme="minorEastAsia" w:hAnsi="Times New Roman" w:cs="Times New Roman"/>
+        </w:rPr>
+        <w:t xml:space="preserve"> this outlier, we attempted </w:t>
+      </w:r>
+      <w:proofErr w:type="spellStart"/>
+      <w:r>
+        <w:rPr>
+          <w:rFonts w:ascii="Times New Roman" w:eastAsiaTheme="minorEastAsia" w:hAnsi="Times New Roman" w:cs="Times New Roman"/>
+        </w:rPr>
+        <w:t>winsorizing</w:t>
+      </w:r>
+      <w:proofErr w:type="spellEnd"/>
+      <w:r>
+        <w:rPr>
+          <w:rFonts w:ascii="Times New Roman" w:eastAsiaTheme="minorEastAsia" w:hAnsi="Times New Roman" w:cs="Times New Roman"/>
+        </w:rPr>
+        <w:t xml:space="preserve"> </w:t>
+      </w:r>
+      <w:r>
+        <w:rPr>
+          <w:rFonts w:ascii="Times New Roman" w:eastAsiaTheme="minorEastAsia" w:hAnsi="Times New Roman" w:cs="Times New Roman"/>
+        </w:rPr>
+        <w:t>t</w:t>
+      </w:r>
+      <w:r>
+        <w:rPr>
+          <w:rFonts w:ascii="Times New Roman" w:eastAsiaTheme="minorEastAsia" w:hAnsi="Times New Roman" w:cs="Times New Roman"/>
+        </w:rPr>
+        <w:t xml:space="preserve">ime values across all groups such that extreme </w:t>
+      </w:r>
+      <w:r>
+        <w:rPr>
+          <w:rFonts w:ascii="Times New Roman" w:eastAsiaTheme="minorEastAsia" w:hAnsi="Times New Roman" w:cs="Times New Roman"/>
+        </w:rPr>
+        <w:t>t</w:t>
+      </w:r>
+      <w:r>
+        <w:rPr>
+          <w:rFonts w:ascii="Times New Roman" w:eastAsiaTheme="minorEastAsia" w:hAnsi="Times New Roman" w:cs="Times New Roman"/>
+        </w:rPr>
+        <w:t xml:space="preserve">ime values less than 1% or greater than 99% of the data were replaced by their lowest and highest untrimmed time values, respectively. However, this </w:t>
+      </w:r>
+      <w:proofErr w:type="spellStart"/>
+      <w:r>
+        <w:rPr>
+          <w:rFonts w:ascii="Times New Roman" w:eastAsiaTheme="minorEastAsia" w:hAnsi="Times New Roman" w:cs="Times New Roman"/>
+        </w:rPr>
+        <w:t>winsorizing</w:t>
+      </w:r>
+      <w:proofErr w:type="spellEnd"/>
+      <w:r>
+        <w:rPr>
+          <w:rFonts w:ascii="Times New Roman" w:eastAsiaTheme="minorEastAsia" w:hAnsi="Times New Roman" w:cs="Times New Roman"/>
+        </w:rPr>
+        <w:t xml:space="preserve"> approach affected the assumption of homogeneity of variance-covariance via Box’s M test (</w:t>
+      </w:r>
+      <m:oMath>
+        <m:sSup>
+          <m:sSupPr>
+            <m:ctrlPr>
+              <w:rPr>
+                <w:rFonts w:ascii="Cambria Math" w:eastAsiaTheme="minorEastAsia" w:hAnsi="Cambria Math" w:cs="Times New Roman"/>
+                <w:i/>
+              </w:rPr>
+            </m:ctrlPr>
+          </m:sSupPr>
+          <m:e>
+            <m:r>
+              <w:rPr>
+                <w:rFonts w:ascii="Cambria Math" w:eastAsiaTheme="minorEastAsia" w:hAnsi="Cambria Math" w:cs="Times New Roman"/>
+              </w:rPr>
+              <m:t>χ</m:t>
+            </m:r>
+          </m:e>
+          <m:sup>
+            <m:r>
+              <w:rPr>
+                <w:rFonts w:ascii="Cambria Math" w:eastAsiaTheme="minorEastAsia" w:hAnsi="Cambria Math" w:cs="Times New Roman"/>
+              </w:rPr>
+              <m:t>2</m:t>
+            </m:r>
+          </m:sup>
+        </m:sSup>
+        <m:r>
+          <w:rPr>
+            <w:rFonts w:ascii="Cambria Math" w:eastAsiaTheme="minorEastAsia" w:hAnsi="Cambria Math" w:cs="Times New Roman"/>
+          </w:rPr>
+          <m:t>=</m:t>
+        </m:r>
+        <m:r>
+          <w:rPr>
+            <w:rFonts w:ascii="Cambria Math" w:eastAsiaTheme="minorEastAsia" w:hAnsi="Cambria Math" w:cs="Times New Roman"/>
+          </w:rPr>
+          <w:lastRenderedPageBreak/>
+          <m:t xml:space="preserve">94.087, </m:t>
+        </m:r>
+        <m:r>
+          <m:rPr>
+            <m:sty m:val="p"/>
+          </m:rPr>
+          <w:rPr>
+            <w:rFonts w:ascii="Cambria Math" w:eastAsiaTheme="minorEastAsia" w:hAnsi="Cambria Math" w:cs="Times New Roman"/>
+          </w:rPr>
+          <m:t>df=15, p&lt;0.001)</m:t>
+        </m:r>
+      </m:oMath>
+      <w:r>
+        <w:rPr>
+          <w:rFonts w:ascii="Times New Roman" w:eastAsiaTheme="minorEastAsia" w:hAnsi="Times New Roman" w:cs="Times New Roman"/>
+          <w:iCs/>
+        </w:rPr>
+        <w:t xml:space="preserve">, and follow-up </w:t>
+      </w:r>
+      <w:proofErr w:type="spellStart"/>
+      <w:r>
+        <w:rPr>
+          <w:rFonts w:ascii="Times New Roman" w:eastAsiaTheme="minorEastAsia" w:hAnsi="Times New Roman" w:cs="Times New Roman"/>
+          <w:iCs/>
+        </w:rPr>
+        <w:t>Levene’s</w:t>
+      </w:r>
+      <w:proofErr w:type="spellEnd"/>
+      <w:r>
+        <w:rPr>
+          <w:rFonts w:ascii="Times New Roman" w:eastAsiaTheme="minorEastAsia" w:hAnsi="Times New Roman" w:cs="Times New Roman"/>
+          <w:iCs/>
+        </w:rPr>
+        <w:t xml:space="preserve"> test found evidence to reject the null hypotheses (i.e., p &lt; 0.001) which suggests a lack of homogeneity of variance in both dependent variables. So instead of </w:t>
+      </w:r>
+      <w:proofErr w:type="spellStart"/>
+      <w:r>
+        <w:rPr>
+          <w:rFonts w:ascii="Times New Roman" w:eastAsiaTheme="minorEastAsia" w:hAnsi="Times New Roman" w:cs="Times New Roman"/>
+          <w:iCs/>
+        </w:rPr>
+        <w:t>winsorizing</w:t>
+      </w:r>
+      <w:proofErr w:type="spellEnd"/>
+      <w:r>
+        <w:rPr>
+          <w:rFonts w:ascii="Times New Roman" w:eastAsiaTheme="minorEastAsia" w:hAnsi="Times New Roman" w:cs="Times New Roman"/>
+          <w:iCs/>
+        </w:rPr>
+        <w:t>, we conducted iterative case-wise deletion of outliers in this group resulting in deletion of Case ID #587, #7, #525, and #283 until univariate and multivariate outlier analysis became satisfactory. After case-wise deletions, the sample size of Group 5 was reduced 60.</w:t>
+      </w:r>
+    </w:p>
+    <w:p>
+      <w:pPr>
+        <w:spacing w:line="480" w:lineRule="auto"/>
+        <w:ind w:firstLine="720"/>
+        <w:rPr>
+          <w:rFonts w:ascii="Times New Roman" w:eastAsiaTheme="minorEastAsia" w:hAnsi="Times New Roman" w:cs="Times New Roman"/>
+          <w:iCs/>
+        </w:rPr>
+      </w:pPr>
+      <w:r>
+        <w:rPr>
+          <w:rFonts w:ascii="Times New Roman" w:eastAsiaTheme="minorEastAsia" w:hAnsi="Times New Roman" w:cs="Times New Roman"/>
+          <w:iCs/>
+        </w:rPr>
+        <w:t xml:space="preserve">Therefore, the total sample size (N = 594) of the raw data was reduced to 590 with the deletion of outliers within one of the six groups. After being trimmed, there were no univariate or multivariate within-cell outliers at </w:t>
+      </w:r>
+      <w:r>
+        <w:rPr>
+          <w:rFonts w:ascii="Cambria Math" w:eastAsiaTheme="minorEastAsia" w:hAnsi="Cambria Math" w:cs="Cambria Math"/>
+        </w:rPr>
+        <w:t>⍺</w:t>
+      </w:r>
+      <w:r>
+        <w:rPr>
+          <w:rFonts w:ascii="Times New Roman" w:eastAsiaTheme="minorEastAsia" w:hAnsi="Times New Roman" w:cs="Times New Roman"/>
+        </w:rPr>
+        <w:t xml:space="preserve"> = 0.001</w:t>
+      </w:r>
+      <w:r>
+        <w:rPr>
+          <w:rFonts w:ascii="Times New Roman" w:eastAsiaTheme="minorEastAsia" w:hAnsi="Times New Roman" w:cs="Times New Roman"/>
+          <w:iCs/>
+        </w:rPr>
+        <w:t xml:space="preserve"> </w:t>
+      </w:r>
+    </w:p>
+    <w:p>
+      <w:pPr>
+        <w:spacing w:line="480" w:lineRule="auto"/>
+        <w:rPr>
+          <w:rFonts w:ascii="Times New Roman" w:eastAsiaTheme="minorEastAsia" w:hAnsi="Times New Roman" w:cs="Times New Roman"/>
+        </w:rPr>
+      </w:pPr>
+      <w:r>
+        <w:rPr>
+          <w:rFonts w:ascii="Times New Roman" w:eastAsiaTheme="minorEastAsia" w:hAnsi="Times New Roman" w:cs="Times New Roman"/>
+          <w:b/>
+          <w:bCs/>
+        </w:rPr>
+        <w:t xml:space="preserve">Multivariate </w:t>
+      </w:r>
+      <w:r>
+        <w:rPr>
+          <w:rFonts w:ascii="Times New Roman" w:eastAsiaTheme="minorEastAsia" w:hAnsi="Times New Roman" w:cs="Times New Roman"/>
+          <w:b/>
+          <w:bCs/>
+        </w:rPr>
+        <w:t>N</w:t>
+      </w:r>
+      <w:r>
+        <w:rPr>
+          <w:rFonts w:ascii="Times New Roman" w:eastAsiaTheme="minorEastAsia" w:hAnsi="Times New Roman" w:cs="Times New Roman"/>
+          <w:b/>
+          <w:bCs/>
+        </w:rPr>
+        <w:t>ormality</w:t>
+      </w:r>
+      <w:r>
+        <w:rPr>
+          <w:rFonts w:ascii="Times New Roman" w:eastAsiaTheme="minorEastAsia" w:hAnsi="Times New Roman" w:cs="Times New Roman"/>
+        </w:rPr>
+        <w:t xml:space="preserve"> </w:t>
+      </w:r>
+    </w:p>
+    <w:p>
+      <w:pPr>
+        <w:spacing w:line="480" w:lineRule="auto"/>
+        <w:rPr>
+          <w:rFonts w:ascii="Times New Roman" w:eastAsiaTheme="minorEastAsia" w:hAnsi="Times New Roman" w:cs="Times New Roman"/>
+        </w:rPr>
+      </w:pPr>
+      <w:r>
+        <w:rPr>
+          <w:rFonts w:ascii="Times New Roman" w:eastAsiaTheme="minorEastAsia" w:hAnsi="Times New Roman" w:cs="Times New Roman"/>
+        </w:rPr>
+        <w:t xml:space="preserve">The sample size of 590 includes over 60 data points for each cell of a 2 x 3 between-subjects design which is more than the 20 degrees of freedom for error suggested to assume multivariate normality of the sampling distribution of means, even with unequal sample sizes; there are far more cases than dependent variables in the smallest cell. </w:t>
+      </w:r>
+    </w:p>
+    <w:p>
+      <w:pPr>
+        <w:spacing w:line="480" w:lineRule="auto"/>
+        <w:rPr>
+          <w:rFonts w:ascii="Times New Roman" w:eastAsiaTheme="minorEastAsia" w:hAnsi="Times New Roman" w:cs="Times New Roman"/>
+          <w:b/>
+          <w:bCs/>
+          <w:i/>
+          <w:iCs/>
+        </w:rPr>
+      </w:pPr>
+      <w:r>
+        <w:rPr>
+          <w:rFonts w:ascii="Times New Roman" w:eastAsiaTheme="minorEastAsia" w:hAnsi="Times New Roman" w:cs="Times New Roman"/>
+          <w:b/>
+          <w:bCs/>
+          <w:i/>
+          <w:iCs/>
+        </w:rPr>
+        <w:t>Multicollinearity</w:t>
+      </w:r>
+    </w:p>
+    <w:p>
+      <w:pPr>
+        <w:spacing w:line="480" w:lineRule="auto"/>
+        <w:ind w:firstLine="720"/>
+        <w:rPr>
+          <w:rFonts w:ascii="Times New Roman" w:eastAsiaTheme="minorEastAsia" w:hAnsi="Times New Roman" w:cs="Times New Roman"/>
+        </w:rPr>
+      </w:pPr>
+      <w:r>
+        <w:rPr>
+          <w:rFonts w:ascii="Times New Roman" w:eastAsiaTheme="minorEastAsia" w:hAnsi="Times New Roman" w:cs="Times New Roman"/>
+        </w:rPr>
+        <w:t>There is a correlation between Time and Falls of r = 0.69; given this, MANCOVA is appropriate since it is not greater than 0.9.</w:t>
+      </w:r>
+    </w:p>
+    <w:p>
+      <w:pPr>
+        <w:spacing w:line="480" w:lineRule="auto"/>
+        <w:rPr>
+          <w:rFonts w:ascii="Times New Roman" w:eastAsiaTheme="minorEastAsia" w:hAnsi="Times New Roman" w:cs="Times New Roman"/>
+        </w:rPr>
+      </w:pPr>
+      <w:r>
+        <w:rPr>
+          <w:rFonts w:ascii="Times New Roman" w:eastAsiaTheme="minorEastAsia" w:hAnsi="Times New Roman" w:cs="Times New Roman"/>
+          <w:b/>
+          <w:bCs/>
+          <w:i/>
+          <w:iCs/>
+        </w:rPr>
+        <w:t>Linearity</w:t>
+      </w:r>
+    </w:p>
+    <w:p>
+      <w:pPr>
+        <w:spacing w:line="480" w:lineRule="auto"/>
+        <w:ind w:firstLine="720"/>
+        <w:rPr>
+          <w:rFonts w:ascii="Times New Roman" w:eastAsiaTheme="minorEastAsia" w:hAnsi="Times New Roman" w:cs="Times New Roman"/>
+        </w:rPr>
+      </w:pPr>
+      <w:r>
+        <w:rPr>
+          <w:rFonts w:ascii="Times New Roman" w:eastAsiaTheme="minorEastAsia" w:hAnsi="Times New Roman" w:cs="Times New Roman"/>
+        </w:rPr>
+        <w:t xml:space="preserve">The linearity assumption holds for this data and was assessed via scatterplots between Time and Falls for each group (see Figure 1). </w:t>
+      </w:r>
+    </w:p>
+    <w:p>
+      <w:pPr>
+        <w:spacing w:line="480" w:lineRule="auto"/>
+        <w:ind w:firstLine="720"/>
+        <w:jc w:val="center"/>
+        <w:rPr>
+          <w:rFonts w:ascii="Times New Roman" w:eastAsiaTheme="minorEastAsia" w:hAnsi="Times New Roman" w:cs="Times New Roman"/>
+        </w:rPr>
+      </w:pPr>
+      <w:r>
+        <w:rPr>
+          <w:rFonts w:ascii="Times New Roman" w:eastAsiaTheme="minorEastAsia" w:hAnsi="Times New Roman" w:cs="Times New Roman"/>
+          <w:noProof/>
+        </w:rPr>
+        <w:lastRenderedPageBreak/>
+        <w:drawing>
+          <wp:inline distT="0" distB="0" distL="0" distR="0">
+            <wp:extent cx="4401820" cy="4115419"/>
+            <wp:effectExtent l="0" t="0" r="5080" b="0"/>
+            <wp:docPr id="1732383609" name="Picture 1"/>
+            <wp:cNvGraphicFramePr>
+              <a:graphicFrameLocks xmlns:a="http://schemas.openxmlformats.org/drawingml/2006/main" noChangeAspect="1"/>
+            </wp:cNvGraphicFramePr>
+            <a:graphic xmlns:a="http://schemas.openxmlformats.org/drawingml/2006/main">
+              <a:graphicData uri="http://schemas.openxmlformats.org/drawingml/2006/picture">
+                <pic:pic xmlns:pic="http://schemas.openxmlformats.org/drawingml/2006/picture">
+                  <pic:nvPicPr>
+                    <pic:cNvPr id="1732383609" name="Picture 1732383609"/>
+                    <pic:cNvPicPr/>
+                  </pic:nvPicPr>
+                  <pic:blipFill>
+                    <a:blip r:embed="rId8" cstate="print">
+                      <a:extLst>
+                        <a:ext uri="{28A0092B-C50C-407E-A947-70E740481C1C}">
+                          <a14:useLocalDpi xmlns:a14="http://schemas.microsoft.com/office/drawing/2010/main" val="0"/>
+                        </a:ext>
+                      </a:extLst>
+                    </a:blip>
+                    <a:stretch>
+                      <a:fillRect/>
+                    </a:stretch>
+                  </pic:blipFill>
+                  <pic:spPr>
+                    <a:xfrm>
+                      <a:off x="0" y="0"/>
+                      <a:ext cx="4474459" cy="4183332"/>
+                    </a:xfrm>
+                    <a:prstGeom prst="rect">
+                      <a:avLst/>
+                    </a:prstGeom>
+                  </pic:spPr>
+                </pic:pic>
+              </a:graphicData>
+            </a:graphic>
+          </wp:inline>
+        </w:drawing>
+      </w:r>
+    </w:p>
+    <w:p>
+      <w:pPr>
+        <w:spacing w:line="480" w:lineRule="auto"/>
+        <w:ind w:firstLine="720"/>
+        <w:jc w:val="center"/>
+        <w:rPr>
+          <w:rFonts w:ascii="Times New Roman" w:eastAsiaTheme="minorEastAsia" w:hAnsi="Times New Roman" w:cs="Times New Roman"/>
+        </w:rPr>
+      </w:pPr>
+      <w:r>
+        <w:rPr>
+          <w:rFonts w:ascii="Times New Roman" w:eastAsiaTheme="minorEastAsia" w:hAnsi="Times New Roman" w:cs="Times New Roman"/>
+        </w:rPr>
+        <w:t xml:space="preserve">Figure 1: Scatterplots for each group to assess linear form. </w:t>
+      </w:r>
+    </w:p>
+    <w:p>
+      <w:pPr>
+        <w:spacing w:line="480" w:lineRule="auto"/>
+        <w:rPr>
+          <w:rFonts w:ascii="Times New Roman" w:eastAsiaTheme="minorEastAsia" w:hAnsi="Times New Roman" w:cs="Times New Roman"/>
+        </w:rPr>
+      </w:pPr>
+      <w:r>
+        <w:rPr>
+          <w:rFonts w:ascii="Times New Roman" w:eastAsiaTheme="minorEastAsia" w:hAnsi="Times New Roman" w:cs="Times New Roman"/>
+          <w:b/>
+          <w:bCs/>
+          <w:i/>
+          <w:iCs/>
+        </w:rPr>
+        <w:t>Homogeneity of Variance-Covariance</w:t>
+      </w:r>
+    </w:p>
+    <w:p>
+      <w:pPr>
+        <w:spacing w:line="480" w:lineRule="auto"/>
+        <w:ind w:firstLine="720"/>
+        <w:rPr>
+          <w:rFonts w:ascii="Times New Roman" w:eastAsiaTheme="minorEastAsia" w:hAnsi="Times New Roman" w:cs="Times New Roman"/>
+          <w:iCs/>
+        </w:rPr>
+      </w:pPr>
+      <w:r>
+        <w:rPr>
+          <w:rFonts w:ascii="Times New Roman" w:eastAsiaTheme="minorEastAsia" w:hAnsi="Times New Roman" w:cs="Times New Roman"/>
+        </w:rPr>
+        <w:t>Box’s M test was performed on the trimmed data and showed a lack of homogeneity of variance-covariance (</w:t>
+      </w:r>
+      <m:oMath>
+        <m:sSup>
+          <m:sSupPr>
+            <m:ctrlPr>
+              <w:rPr>
+                <w:rFonts w:ascii="Cambria Math" w:eastAsiaTheme="minorEastAsia" w:hAnsi="Cambria Math" w:cs="Times New Roman"/>
+                <w:i/>
+              </w:rPr>
+            </m:ctrlPr>
+          </m:sSupPr>
+          <m:e>
+            <m:r>
+              <w:rPr>
+                <w:rFonts w:ascii="Cambria Math" w:eastAsiaTheme="minorEastAsia" w:hAnsi="Cambria Math" w:cs="Times New Roman"/>
+              </w:rPr>
+              <m:t>χ</m:t>
+            </m:r>
+          </m:e>
+          <m:sup>
+            <m:r>
+              <w:rPr>
+                <w:rFonts w:ascii="Cambria Math" w:eastAsiaTheme="minorEastAsia" w:hAnsi="Cambria Math" w:cs="Times New Roman"/>
+              </w:rPr>
+              <m:t>2</m:t>
+            </m:r>
+          </m:sup>
+        </m:sSup>
+        <m:r>
+          <w:rPr>
+            <w:rFonts w:ascii="Cambria Math" w:eastAsiaTheme="minorEastAsia" w:hAnsi="Cambria Math" w:cs="Times New Roman"/>
+          </w:rPr>
+          <m:t xml:space="preserve">=85.906, </m:t>
+        </m:r>
+        <m:r>
+          <m:rPr>
+            <m:sty m:val="p"/>
+          </m:rPr>
+          <w:rPr>
+            <w:rFonts w:ascii="Cambria Math" w:eastAsiaTheme="minorEastAsia" w:hAnsi="Cambria Math" w:cs="Times New Roman"/>
+          </w:rPr>
+          <m:t>df=15, p&lt;0.001).</m:t>
+        </m:r>
+      </m:oMath>
+      <w:r>
+        <w:rPr>
+          <w:rFonts w:ascii="Times New Roman" w:eastAsiaTheme="minorEastAsia" w:hAnsi="Times New Roman" w:cs="Times New Roman"/>
+        </w:rPr>
+        <w:t xml:space="preserve"> Follow-up </w:t>
+      </w:r>
+      <w:proofErr w:type="spellStart"/>
+      <w:r>
+        <w:rPr>
+          <w:rFonts w:ascii="Times New Roman" w:eastAsiaTheme="minorEastAsia" w:hAnsi="Times New Roman" w:cs="Times New Roman"/>
+        </w:rPr>
+        <w:t>Levene’s</w:t>
+      </w:r>
+      <w:proofErr w:type="spellEnd"/>
+      <w:r>
+        <w:rPr>
+          <w:rFonts w:ascii="Times New Roman" w:eastAsiaTheme="minorEastAsia" w:hAnsi="Times New Roman" w:cs="Times New Roman"/>
+        </w:rPr>
+        <w:t xml:space="preserve"> tests similarly </w:t>
+      </w:r>
+      <w:r>
+        <w:rPr>
+          <w:rFonts w:ascii="Times New Roman" w:eastAsiaTheme="minorEastAsia" w:hAnsi="Times New Roman" w:cs="Times New Roman"/>
+          <w:iCs/>
+        </w:rPr>
+        <w:t>found evidence to reject the null hypotheses (i.e., p &lt; 0.001) which suggests a lack of homogeneity of variance in both dependent variables. To adjust, we attempted to run square root and logarithmic transformations on one or both of the dependent variables, but found similar heterogeneity of variance-covariance.</w:t>
+      </w:r>
+      <w:r>
+        <w:rPr>
+          <w:rFonts w:ascii="Times New Roman" w:eastAsiaTheme="minorEastAsia" w:hAnsi="Times New Roman" w:cs="Times New Roman"/>
+          <w:iCs/>
+        </w:rPr>
+        <w:t xml:space="preserve">  </w:t>
+      </w:r>
+      <w:r>
+        <w:rPr>
+          <w:rFonts w:ascii="Times New Roman" w:eastAsiaTheme="minorEastAsia" w:hAnsi="Times New Roman" w:cs="Times New Roman"/>
+          <w:iCs/>
+        </w:rPr>
+        <w:t>Instead, to keep the interpretation of analyses more tractable, we decided to not transform the data and focus subsequent MANCOVA analysis using Pillai’s trace since it is most robust to assumption of violations; in this case, due to unequal sample sizes and heterogeneity of variance-covariance.</w:t>
+      </w:r>
+      <w:r>
+        <w:rPr>
+          <w:rFonts w:ascii="Times New Roman" w:eastAsiaTheme="minorEastAsia" w:hAnsi="Times New Roman" w:cs="Times New Roman"/>
+          <w:iCs/>
+        </w:rPr>
+        <w:t xml:space="preserve"> </w:t>
+      </w:r>
+    </w:p>
+    <w:p>
+      <w:pPr>
+        <w:spacing w:line="480" w:lineRule="auto"/>
+        <w:ind w:firstLine="720"/>
+        <w:rPr>
+          <w:rFonts w:ascii="Times New Roman" w:eastAsiaTheme="minorEastAsia" w:hAnsi="Times New Roman" w:cs="Times New Roman"/>
+          <w:iCs/>
+        </w:rPr>
+      </w:pPr>
+      <w:r>
+        <w:rPr>
+          <w:rFonts w:ascii="Times New Roman" w:eastAsiaTheme="minorEastAsia" w:hAnsi="Times New Roman" w:cs="Times New Roman"/>
+          <w:iCs/>
+        </w:rPr>
+        <w:lastRenderedPageBreak/>
+        <w:t xml:space="preserve">In summary, </w:t>
+      </w:r>
+      <w:r>
+        <w:rPr>
+          <w:rFonts w:ascii="Times New Roman" w:eastAsiaTheme="minorEastAsia" w:hAnsi="Times New Roman" w:cs="Times New Roman"/>
+        </w:rPr>
+        <w:t>w</w:t>
+      </w:r>
+      <w:r>
+        <w:rPr>
+          <w:rFonts w:ascii="Times New Roman" w:eastAsiaTheme="minorEastAsia" w:hAnsi="Times New Roman" w:cs="Times New Roman"/>
+        </w:rPr>
+        <w:t xml:space="preserve">hen evaluating MANCOVA assumptions, the assumptions of normality, normality, multicollinearity, and linearity was satisfactory. However, there was not a satisfactory assumption of the homogeneity of variance-covariance matrices and attempts to transform the data did not aid in these assumptions. Therefore, we did not transform the data and will use Pillai’s trace as a multivariate statistic since </w:t>
+      </w:r>
+      <w:r>
+        <w:rPr>
+          <w:rFonts w:ascii="Times New Roman" w:eastAsiaTheme="minorEastAsia" w:hAnsi="Times New Roman" w:cs="Times New Roman"/>
+          <w:iCs/>
+        </w:rPr>
+        <w:t>it is most robust to assumption of violations; in this case, due to unequal sample sizes and heterogeneity of variance-covariance.</w:t>
+      </w:r>
+    </w:p>
+    <w:p>
+      <w:pPr>
+        <w:spacing w:line="480" w:lineRule="auto"/>
+        <w:jc w:val="center"/>
+        <w:rPr>
+          <w:rFonts w:ascii="Times New Roman" w:eastAsiaTheme="minorEastAsia" w:hAnsi="Times New Roman" w:cs="Times New Roman"/>
+          <w:b/>
+          <w:bCs/>
+          <w:iCs/>
+        </w:rPr>
+      </w:pPr>
+      <w:r>
+        <w:rPr>
+          <w:rFonts w:ascii="Times New Roman" w:eastAsiaTheme="minorEastAsia" w:hAnsi="Times New Roman" w:cs="Times New Roman"/>
+          <w:b/>
+          <w:bCs/>
+          <w:iCs/>
+        </w:rPr>
+        <w:t>Results</w:t>
+      </w:r>
+      <w:r>
+        <w:rPr>
+          <w:rFonts w:ascii="Times New Roman" w:eastAsiaTheme="minorEastAsia" w:hAnsi="Times New Roman" w:cs="Times New Roman"/>
+          <w:b/>
+          <w:bCs/>
+          <w:iCs/>
+        </w:rPr>
+        <w:t xml:space="preserve"> (RQ answers for HW#1 are bolded)</w:t>
+      </w:r>
+      <w:r>
+        <w:rPr>
+          <w:rFonts w:ascii="Times New Roman" w:eastAsiaTheme="minorEastAsia" w:hAnsi="Times New Roman" w:cs="Times New Roman"/>
+          <w:b/>
+          <w:bCs/>
+          <w:iCs/>
+        </w:rPr>
+        <w:t>:</w:t>
+      </w:r>
+    </w:p>
+    <w:p>
+      <w:pPr>
+        <w:spacing w:line="480" w:lineRule="auto"/>
+        <w:rPr>
+          <w:rFonts w:ascii="Times New Roman" w:eastAsiaTheme="minorEastAsia" w:hAnsi="Times New Roman" w:cs="Times New Roman"/>
+          <w:iCs/>
+        </w:rPr>
+      </w:pPr>
+      <w:r>
+        <w:rPr>
+          <w:rFonts w:ascii="Times New Roman" w:eastAsiaTheme="minorEastAsia" w:hAnsi="Times New Roman" w:cs="Times New Roman"/>
+          <w:iCs/>
+        </w:rPr>
+        <w:tab/>
+        <w:t>With the use of Pillai’s trace, the combined dependent variables of</w:t>
+      </w:r>
+      <w:r>
+        <w:rPr>
+          <w:rFonts w:ascii="Times New Roman" w:eastAsiaTheme="minorEastAsia" w:hAnsi="Times New Roman" w:cs="Times New Roman"/>
+          <w:iCs/>
+        </w:rPr>
+        <w:t xml:space="preserve"> time and number of falls</w:t>
+      </w:r>
+      <w:r>
+        <w:rPr>
+          <w:rFonts w:ascii="Times New Roman" w:eastAsiaTheme="minorEastAsia" w:hAnsi="Times New Roman" w:cs="Times New Roman"/>
+          <w:iCs/>
+        </w:rPr>
+        <w:t xml:space="preserve"> </w:t>
+      </w:r>
+      <w:r>
+        <w:rPr>
+          <w:rFonts w:ascii="Times New Roman" w:eastAsiaTheme="minorEastAsia" w:hAnsi="Times New Roman" w:cs="Times New Roman"/>
+          <w:iCs/>
+        </w:rPr>
+        <w:t xml:space="preserve">were significantly related to activity, </w:t>
+      </w:r>
+      <w:proofErr w:type="gramStart"/>
+      <w:r>
+        <w:rPr>
+          <w:rFonts w:ascii="Times New Roman" w:eastAsiaTheme="minorEastAsia" w:hAnsi="Times New Roman" w:cs="Times New Roman"/>
+          <w:i/>
+        </w:rPr>
+        <w:t>F</w:t>
+      </w:r>
+      <w:r>
+        <w:rPr>
+          <w:rFonts w:ascii="Times New Roman" w:eastAsiaTheme="minorEastAsia" w:hAnsi="Times New Roman" w:cs="Times New Roman"/>
+          <w:iCs/>
+        </w:rPr>
+        <w:t>(</w:t>
+      </w:r>
+      <w:proofErr w:type="gramEnd"/>
+      <w:r>
+        <w:rPr>
+          <w:rFonts w:ascii="Times New Roman" w:eastAsiaTheme="minorEastAsia" w:hAnsi="Times New Roman" w:cs="Times New Roman"/>
+          <w:iCs/>
+        </w:rPr>
+        <w:t xml:space="preserve">2, 582) = </w:t>
+      </w:r>
+      <w:r>
+        <w:rPr>
+          <w:rFonts w:ascii="Times New Roman" w:eastAsiaTheme="minorEastAsia" w:hAnsi="Times New Roman" w:cs="Times New Roman"/>
+          <w:iCs/>
+        </w:rPr>
+        <w:t>8</w:t>
+      </w:r>
+      <w:r>
+        <w:rPr>
+          <w:rFonts w:ascii="Times New Roman" w:eastAsiaTheme="minorEastAsia" w:hAnsi="Times New Roman" w:cs="Times New Roman"/>
+          <w:iCs/>
+        </w:rPr>
         <w:t>.</w:t>
       </w:r>
       <w:r>
         <w:rPr>
           <w:rFonts w:ascii="Times New Roman" w:eastAsiaTheme="minorEastAsia" w:hAnsi="Times New Roman" w:cs="Times New Roman"/>
+          <w:iCs/>
+        </w:rPr>
+        <w:t>21</w:t>
+      </w:r>
+      <w:r>
+        <w:rPr>
+          <w:rFonts w:ascii="Times New Roman" w:eastAsiaTheme="minorEastAsia" w:hAnsi="Times New Roman" w:cs="Times New Roman"/>
+          <w:iCs/>
+        </w:rPr>
+        <w:t xml:space="preserve">, </w:t>
+      </w:r>
+      <w:r>
+        <w:rPr>
+          <w:rFonts w:ascii="Times New Roman" w:eastAsiaTheme="minorEastAsia" w:hAnsi="Times New Roman" w:cs="Times New Roman"/>
+          <w:i/>
+        </w:rPr>
+        <w:t>p</w:t>
+      </w:r>
+      <w:r>
+        <w:rPr>
+          <w:rFonts w:ascii="Times New Roman" w:eastAsiaTheme="minorEastAsia" w:hAnsi="Times New Roman" w:cs="Times New Roman"/>
+          <w:iCs/>
+        </w:rPr>
+        <w:t xml:space="preserve"> &lt; 0.001 and to lesson type, </w:t>
+      </w:r>
+      <w:r>
+        <w:rPr>
+          <w:rFonts w:ascii="Times New Roman" w:eastAsiaTheme="minorEastAsia" w:hAnsi="Times New Roman" w:cs="Times New Roman"/>
+          <w:i/>
+        </w:rPr>
+        <w:t>F</w:t>
+      </w:r>
+      <w:r>
+        <w:rPr>
+          <w:rFonts w:ascii="Times New Roman" w:eastAsiaTheme="minorEastAsia" w:hAnsi="Times New Roman" w:cs="Times New Roman"/>
+          <w:iCs/>
+        </w:rPr>
+        <w:t xml:space="preserve">(4,1166) = </w:t>
+      </w:r>
+      <w:r>
+        <w:rPr>
+          <w:rFonts w:ascii="Times New Roman" w:eastAsiaTheme="minorEastAsia" w:hAnsi="Times New Roman" w:cs="Times New Roman"/>
+          <w:iCs/>
+        </w:rPr>
+        <w:t>15.11</w:t>
+      </w:r>
+      <w:r>
+        <w:rPr>
+          <w:rFonts w:ascii="Times New Roman" w:eastAsiaTheme="minorEastAsia" w:hAnsi="Times New Roman" w:cs="Times New Roman"/>
+          <w:iCs/>
+        </w:rPr>
+        <w:t xml:space="preserve">, </w:t>
+      </w:r>
+      <w:r>
+        <w:rPr>
+          <w:rFonts w:ascii="Times New Roman" w:eastAsiaTheme="minorEastAsia" w:hAnsi="Times New Roman" w:cs="Times New Roman"/>
+          <w:i/>
+        </w:rPr>
+        <w:t>p</w:t>
+      </w:r>
+      <w:r>
+        <w:rPr>
+          <w:rFonts w:ascii="Times New Roman" w:eastAsiaTheme="minorEastAsia" w:hAnsi="Times New Roman" w:cs="Times New Roman"/>
+          <w:iCs/>
+        </w:rPr>
+        <w:t xml:space="preserve"> &lt; 0.001, and to the SES covariate, </w:t>
+      </w:r>
+      <w:r>
+        <w:rPr>
+          <w:rFonts w:ascii="Times New Roman" w:eastAsiaTheme="minorEastAsia" w:hAnsi="Times New Roman" w:cs="Times New Roman"/>
+          <w:i/>
+        </w:rPr>
+        <w:t>F</w:t>
+      </w:r>
+      <w:r>
+        <w:rPr>
+          <w:rFonts w:ascii="Times New Roman" w:eastAsiaTheme="minorEastAsia" w:hAnsi="Times New Roman" w:cs="Times New Roman"/>
+          <w:iCs/>
+        </w:rPr>
+        <w:t>(2, 582)</w:t>
+      </w:r>
+      <w:r>
+        <w:rPr>
+          <w:rFonts w:ascii="Times New Roman" w:eastAsiaTheme="minorEastAsia" w:hAnsi="Times New Roman" w:cs="Times New Roman"/>
+          <w:iCs/>
+        </w:rPr>
+        <w:t xml:space="preserve"> = 1</w:t>
+      </w:r>
+      <w:r>
+        <w:rPr>
+          <w:rFonts w:ascii="Times New Roman" w:eastAsiaTheme="minorEastAsia" w:hAnsi="Times New Roman" w:cs="Times New Roman"/>
+          <w:iCs/>
+        </w:rPr>
+        <w:t>8</w:t>
+      </w:r>
+      <w:r>
+        <w:rPr>
+          <w:rFonts w:ascii="Times New Roman" w:eastAsiaTheme="minorEastAsia" w:hAnsi="Times New Roman" w:cs="Times New Roman"/>
+          <w:iCs/>
+        </w:rPr>
+        <w:t>6.</w:t>
+      </w:r>
+      <w:r>
+        <w:rPr>
+          <w:rFonts w:ascii="Times New Roman" w:eastAsiaTheme="minorEastAsia" w:hAnsi="Times New Roman" w:cs="Times New Roman"/>
+          <w:iCs/>
+        </w:rPr>
+        <w:t>44</w:t>
+      </w:r>
+      <w:r>
+        <w:rPr>
+          <w:rFonts w:ascii="Times New Roman" w:eastAsiaTheme="minorEastAsia" w:hAnsi="Times New Roman" w:cs="Times New Roman"/>
+          <w:iCs/>
+        </w:rPr>
+        <w:t xml:space="preserve">, </w:t>
+      </w:r>
+      <w:r>
+        <w:rPr>
+          <w:rFonts w:ascii="Times New Roman" w:eastAsiaTheme="minorEastAsia" w:hAnsi="Times New Roman" w:cs="Times New Roman"/>
+          <w:i/>
+        </w:rPr>
+        <w:t>p</w:t>
+      </w:r>
+      <w:r>
+        <w:rPr>
+          <w:rFonts w:ascii="Times New Roman" w:eastAsiaTheme="minorEastAsia" w:hAnsi="Times New Roman" w:cs="Times New Roman"/>
+          <w:iCs/>
+        </w:rPr>
+        <w:t xml:space="preserve"> &lt; 0.001, but not the interaction of activity and lesson, </w:t>
+      </w:r>
+      <w:r>
+        <w:rPr>
+          <w:rFonts w:ascii="Times New Roman" w:eastAsiaTheme="minorEastAsia" w:hAnsi="Times New Roman" w:cs="Times New Roman"/>
+          <w:i/>
+        </w:rPr>
+        <w:t>F</w:t>
+      </w:r>
+      <w:r>
+        <w:rPr>
+          <w:rFonts w:ascii="Times New Roman" w:eastAsiaTheme="minorEastAsia" w:hAnsi="Times New Roman" w:cs="Times New Roman"/>
+          <w:iCs/>
+        </w:rPr>
+        <w:t>(4, 1166) = 1.9</w:t>
+      </w:r>
+      <w:r>
+        <w:rPr>
+          <w:rFonts w:ascii="Times New Roman" w:eastAsiaTheme="minorEastAsia" w:hAnsi="Times New Roman" w:cs="Times New Roman"/>
+          <w:iCs/>
+        </w:rPr>
+        <w:t>5</w:t>
+      </w:r>
+      <w:r>
+        <w:rPr>
+          <w:rFonts w:ascii="Times New Roman" w:eastAsiaTheme="minorEastAsia" w:hAnsi="Times New Roman" w:cs="Times New Roman"/>
+          <w:iCs/>
+        </w:rPr>
+        <w:t>, p = 0.10 (</w:t>
+      </w:r>
+      <w:r>
+        <w:rPr>
+          <w:rFonts w:ascii="Times New Roman" w:eastAsiaTheme="minorEastAsia" w:hAnsi="Times New Roman" w:cs="Times New Roman"/>
+          <w:b/>
+          <w:bCs/>
+          <w:iCs/>
+        </w:rPr>
+        <w:t xml:space="preserve">RQ#1 &amp; </w:t>
+      </w:r>
+      <w:r>
+        <w:rPr>
+          <w:rFonts w:ascii="Times New Roman" w:eastAsiaTheme="minorEastAsia" w:hAnsi="Times New Roman" w:cs="Times New Roman"/>
+          <w:b/>
+          <w:bCs/>
+          <w:iCs/>
+        </w:rPr>
+        <w:t>RQ#</w:t>
+      </w:r>
+      <w:r>
+        <w:rPr>
+          <w:rFonts w:ascii="Times New Roman" w:eastAsiaTheme="minorEastAsia" w:hAnsi="Times New Roman" w:cs="Times New Roman"/>
+          <w:b/>
+          <w:bCs/>
+          <w:iCs/>
+        </w:rPr>
+        <w:t>2)</w:t>
+      </w:r>
+      <w:r>
+        <w:rPr>
+          <w:rFonts w:ascii="Times New Roman" w:eastAsiaTheme="minorEastAsia" w:hAnsi="Times New Roman" w:cs="Times New Roman"/>
+          <w:iCs/>
+        </w:rPr>
+        <w:t xml:space="preserve">.  </w:t>
+      </w:r>
+      <w:r>
+        <w:rPr>
+          <w:rFonts w:ascii="Times New Roman" w:eastAsiaTheme="minorEastAsia" w:hAnsi="Times New Roman" w:cs="Times New Roman"/>
+          <w:iCs/>
+        </w:rPr>
+        <w:t xml:space="preserve">There were small associations between the dependent variables and the main effects of type of activity and lesson type, </w:t>
+      </w:r>
+      <w:r>
+        <w:rPr>
+          <w:rFonts w:ascii="Times New Roman" w:eastAsiaTheme="minorEastAsia" w:hAnsi="Times New Roman" w:cs="Times New Roman"/>
+          <w:iCs/>
+        </w:rPr>
+        <w:sym w:font="Symbol" w:char="F068"/>
+      </w:r>
+      <w:r>
+        <w:rPr>
+          <w:rFonts w:ascii="Times New Roman" w:eastAsiaTheme="minorEastAsia" w:hAnsi="Times New Roman" w:cs="Times New Roman"/>
+          <w:iCs/>
+          <w:vertAlign w:val="superscript"/>
+        </w:rPr>
+        <w:t>2</w:t>
+      </w:r>
+      <w:r>
+        <w:rPr>
+          <w:rFonts w:ascii="Times New Roman" w:eastAsiaTheme="minorEastAsia" w:hAnsi="Times New Roman" w:cs="Times New Roman"/>
+          <w:iCs/>
+        </w:rPr>
+        <w:t xml:space="preserve"> = 0.03, 95% CI = [0.01, 1.00] and </w:t>
+      </w:r>
+      <w:r>
+        <w:rPr>
+          <w:rFonts w:ascii="Times New Roman" w:eastAsiaTheme="minorEastAsia" w:hAnsi="Times New Roman" w:cs="Times New Roman"/>
+          <w:iCs/>
+        </w:rPr>
+        <w:sym w:font="Symbol" w:char="F068"/>
+      </w:r>
+      <w:r>
+        <w:rPr>
+          <w:rFonts w:ascii="Times New Roman" w:eastAsiaTheme="minorEastAsia" w:hAnsi="Times New Roman" w:cs="Times New Roman"/>
+          <w:iCs/>
+          <w:vertAlign w:val="superscript"/>
+        </w:rPr>
+        <w:t>2</w:t>
+      </w:r>
+      <w:r>
+        <w:rPr>
+          <w:rFonts w:ascii="Times New Roman" w:eastAsiaTheme="minorEastAsia" w:hAnsi="Times New Roman" w:cs="Times New Roman"/>
+          <w:iCs/>
+        </w:rPr>
+        <w:t xml:space="preserve"> = 0.0</w:t>
+      </w:r>
+      <w:r>
+        <w:rPr>
+          <w:rFonts w:ascii="Times New Roman" w:eastAsiaTheme="minorEastAsia" w:hAnsi="Times New Roman" w:cs="Times New Roman"/>
+          <w:iCs/>
+        </w:rPr>
+        <w:t>5, 95% CI = [0.03, 1.00], respectively. However, there was a much larger association betw</w:t>
+      </w:r>
+      <w:r>
+        <w:rPr>
+          <w:rFonts w:ascii="Times New Roman" w:eastAsiaTheme="minorEastAsia" w:hAnsi="Times New Roman" w:cs="Times New Roman"/>
+          <w:iCs/>
+        </w:rPr>
+        <w:t xml:space="preserve">een the dependent variables and the SES covariate, </w:t>
+      </w:r>
+      <w:r>
+        <w:rPr>
+          <w:rFonts w:ascii="Times New Roman" w:eastAsiaTheme="minorEastAsia" w:hAnsi="Times New Roman" w:cs="Times New Roman"/>
+          <w:iCs/>
+        </w:rPr>
+        <w:sym w:font="Symbol" w:char="F068"/>
+      </w:r>
+      <w:r>
+        <w:rPr>
+          <w:rFonts w:ascii="Times New Roman" w:eastAsiaTheme="minorEastAsia" w:hAnsi="Times New Roman" w:cs="Times New Roman"/>
+          <w:iCs/>
+          <w:vertAlign w:val="superscript"/>
+        </w:rPr>
+        <w:t>2</w:t>
+      </w:r>
+      <w:r>
+        <w:rPr>
+          <w:rFonts w:ascii="Times New Roman" w:eastAsiaTheme="minorEastAsia" w:hAnsi="Times New Roman" w:cs="Times New Roman"/>
+          <w:iCs/>
+        </w:rPr>
+        <w:t xml:space="preserve"> = 0.</w:t>
+      </w:r>
+      <w:r>
+        <w:rPr>
+          <w:rFonts w:ascii="Times New Roman" w:eastAsiaTheme="minorEastAsia" w:hAnsi="Times New Roman" w:cs="Times New Roman"/>
+          <w:iCs/>
+        </w:rPr>
+        <w:t>39, 95% CI = [0.34, 1.00].</w:t>
+      </w:r>
+    </w:p>
+    <w:p>
+      <w:pPr>
+        <w:spacing w:line="480" w:lineRule="auto"/>
+        <w:rPr>
+          <w:rFonts w:ascii="Times New Roman" w:eastAsiaTheme="minorEastAsia" w:hAnsi="Times New Roman" w:cs="Times New Roman"/>
+          <w:iCs/>
+        </w:rPr>
+      </w:pPr>
+      <w:r>
+        <w:rPr>
+          <w:rFonts w:ascii="Times New Roman" w:eastAsiaTheme="minorEastAsia" w:hAnsi="Times New Roman" w:cs="Times New Roman"/>
+          <w:iCs/>
+        </w:rPr>
+        <w:tab/>
+        <w:t>Since the MANCOVA main effects were significant, it is appropriate to consider univariate and post-hoc procedures to better understand the relationships embedded in the multivariate model.  For example, the univariate effect</w:t>
+      </w:r>
+      <w:r>
+        <w:rPr>
+          <w:rFonts w:ascii="Times New Roman" w:eastAsiaTheme="minorEastAsia" w:hAnsi="Times New Roman" w:cs="Times New Roman"/>
+          <w:iCs/>
+        </w:rPr>
+        <w:t>s</w:t>
+      </w:r>
+      <w:r>
+        <w:rPr>
+          <w:rFonts w:ascii="Times New Roman" w:eastAsiaTheme="minorEastAsia" w:hAnsi="Times New Roman" w:cs="Times New Roman"/>
+          <w:iCs/>
+        </w:rPr>
+        <w:t xml:space="preserve"> of each independent variable on the dependent variables, after controlling for SES, showed significant effects (p &lt; 0.001); i.e., when each independent variable was regressed on both dependent variables separately, after controlling for SES, showed significant between-subject effects. </w:t>
+      </w:r>
+      <w:r>
+        <w:rPr>
+          <w:rFonts w:ascii="Times New Roman" w:eastAsiaTheme="minorEastAsia" w:hAnsi="Times New Roman" w:cs="Times New Roman"/>
+          <w:iCs/>
+        </w:rPr>
+        <w:t>However, all effect size values were small, and no interaction effects were significant (see Table 1 for SPSS table)</w:t>
+      </w:r>
+      <w:r>
+        <w:rPr>
+          <w:rFonts w:ascii="Times New Roman" w:eastAsiaTheme="minorEastAsia" w:hAnsi="Times New Roman" w:cs="Times New Roman"/>
+          <w:iCs/>
+        </w:rPr>
+        <w:t xml:space="preserve"> (</w:t>
+      </w:r>
+      <w:r>
+        <w:rPr>
+          <w:rFonts w:ascii="Times New Roman" w:eastAsiaTheme="minorEastAsia" w:hAnsi="Times New Roman" w:cs="Times New Roman"/>
+          <w:b/>
+          <w:bCs/>
+          <w:iCs/>
+        </w:rPr>
+        <w:t>RQ#4</w:t>
+      </w:r>
+      <w:r>
+        <w:rPr>
+          <w:rFonts w:ascii="Times New Roman" w:eastAsiaTheme="minorEastAsia" w:hAnsi="Times New Roman" w:cs="Times New Roman"/>
+          <w:iCs/>
+        </w:rPr>
+        <w:t>).</w:t>
+      </w:r>
+    </w:p>
+    <w:p>
+      <w:pPr>
+        <w:spacing w:line="480" w:lineRule="auto"/>
+        <w:rPr>
+          <w:rFonts w:ascii="Times New Roman" w:eastAsiaTheme="minorEastAsia" w:hAnsi="Times New Roman" w:cs="Times New Roman"/>
+          <w:iCs/>
+        </w:rPr>
+      </w:pPr>
+      <w:r>
+        <w:rPr>
+          <w:rFonts w:ascii="Times New Roman" w:eastAsiaTheme="minorEastAsia" w:hAnsi="Times New Roman" w:cs="Times New Roman"/>
+          <w:iCs/>
+          <w:noProof/>
+        </w:rPr>
+        <w:lastRenderedPageBreak/>
+        <w:drawing>
+          <wp:inline distT="0" distB="0" distL="0" distR="0">
+            <wp:extent cx="5943600" cy="3134995"/>
+            <wp:effectExtent l="0" t="0" r="0" b="1905"/>
+            <wp:docPr id="528114265" name="Picture 2"/>
+            <wp:cNvGraphicFramePr>
+              <a:graphicFrameLocks xmlns:a="http://schemas.openxmlformats.org/drawingml/2006/main" noChangeAspect="1"/>
+            </wp:cNvGraphicFramePr>
+            <a:graphic xmlns:a="http://schemas.openxmlformats.org/drawingml/2006/main">
+              <a:graphicData uri="http://schemas.openxmlformats.org/drawingml/2006/picture">
+                <pic:pic xmlns:pic="http://schemas.openxmlformats.org/drawingml/2006/picture">
+                  <pic:nvPicPr>
+                    <pic:cNvPr id="528114265" name="Picture 528114265"/>
+                    <pic:cNvPicPr/>
+                  </pic:nvPicPr>
+                  <pic:blipFill>
+                    <a:blip r:embed="rId9" cstate="print">
+                      <a:extLst>
+                        <a:ext uri="{28A0092B-C50C-407E-A947-70E740481C1C}">
+                          <a14:useLocalDpi xmlns:a14="http://schemas.microsoft.com/office/drawing/2010/main" val="0"/>
+                        </a:ext>
+                      </a:extLst>
+                    </a:blip>
+                    <a:stretch>
+                      <a:fillRect/>
+                    </a:stretch>
+                  </pic:blipFill>
+                  <pic:spPr>
+                    <a:xfrm>
+                      <a:off x="0" y="0"/>
+                      <a:ext cx="5943600" cy="3134995"/>
+                    </a:xfrm>
+                    <a:prstGeom prst="rect">
+                      <a:avLst/>
+                    </a:prstGeom>
+                  </pic:spPr>
+                </pic:pic>
+              </a:graphicData>
+            </a:graphic>
+          </wp:inline>
+        </w:drawing>
+      </w:r>
+    </w:p>
+    <w:p>
+      <w:pPr>
+        <w:spacing w:line="480" w:lineRule="auto"/>
+        <w:jc w:val="center"/>
+        <w:rPr>
+          <w:rFonts w:ascii="Times New Roman" w:eastAsiaTheme="minorEastAsia" w:hAnsi="Times New Roman" w:cs="Times New Roman"/>
+          <w:iCs/>
+        </w:rPr>
+      </w:pPr>
+      <w:r>
+        <w:rPr>
+          <w:rFonts w:ascii="Times New Roman" w:eastAsiaTheme="minorEastAsia" w:hAnsi="Times New Roman" w:cs="Times New Roman"/>
+          <w:iCs/>
+        </w:rPr>
+        <w:t>Table 1: Univariate Analysis of Covariance from SPSS (</w:t>
+      </w:r>
+      <w:r>
+        <w:rPr>
+          <w:rFonts w:ascii="Times New Roman" w:eastAsiaTheme="minorEastAsia" w:hAnsi="Times New Roman" w:cs="Times New Roman"/>
+          <w:i/>
+        </w:rPr>
+        <w:t>R</w:t>
+      </w:r>
+      <w:r>
+        <w:rPr>
+          <w:rFonts w:ascii="Times New Roman" w:eastAsiaTheme="minorEastAsia" w:hAnsi="Times New Roman" w:cs="Times New Roman"/>
+          <w:iCs/>
+        </w:rPr>
+        <w:t xml:space="preserve"> was limited in providing this table)</w:t>
+      </w:r>
+    </w:p>
+    <w:p>
+      <w:pPr>
+        <w:spacing w:line="480" w:lineRule="auto"/>
+        <w:ind w:firstLine="720"/>
+        <w:rPr>
+          <w:rFonts w:ascii="Times New Roman" w:eastAsiaTheme="minorEastAsia" w:hAnsi="Times New Roman" w:cs="Times New Roman"/>
+          <w:iCs/>
+        </w:rPr>
+      </w:pPr>
+    </w:p>
+    <w:p>
+      <w:pPr>
+        <w:spacing w:line="480" w:lineRule="auto"/>
+        <w:ind w:firstLine="720"/>
+        <w:rPr>
+          <w:rFonts w:ascii="Times New Roman" w:eastAsiaTheme="minorEastAsia" w:hAnsi="Times New Roman" w:cs="Times New Roman"/>
+          <w:iCs/>
+        </w:rPr>
+      </w:pPr>
+      <w:r>
+        <w:rPr>
+          <w:rFonts w:ascii="Times New Roman" w:eastAsiaTheme="minorEastAsia" w:hAnsi="Times New Roman" w:cs="Times New Roman"/>
+          <w:iCs/>
+        </w:rPr>
+        <w:t>As a post-hoc procedure to determine which training produced the best results for skiing and snowboarding, the time it took to travel down the hill was less for skiers (</w:t>
+      </w:r>
+      <w:r>
+        <w:rPr>
+          <w:rFonts w:ascii="Times New Roman" w:eastAsiaTheme="minorEastAsia" w:hAnsi="Times New Roman" w:cs="Times New Roman"/>
+          <w:i/>
+        </w:rPr>
+        <w:t>M</w:t>
+      </w:r>
+      <w:r>
+        <w:rPr>
+          <w:rFonts w:ascii="Times New Roman" w:eastAsiaTheme="minorEastAsia" w:hAnsi="Times New Roman" w:cs="Times New Roman"/>
+          <w:iCs/>
+        </w:rPr>
+        <w:t xml:space="preserve"> = 2185.68, </w:t>
+      </w:r>
+      <w:r>
+        <w:rPr>
+          <w:rFonts w:ascii="Times New Roman" w:eastAsiaTheme="minorEastAsia" w:hAnsi="Times New Roman" w:cs="Times New Roman"/>
+          <w:i/>
+        </w:rPr>
+        <w:t xml:space="preserve">SE </w:t>
+      </w:r>
+      <w:r>
+        <w:rPr>
+          <w:rFonts w:ascii="Times New Roman" w:eastAsiaTheme="minorEastAsia" w:hAnsi="Times New Roman" w:cs="Times New Roman"/>
+          <w:iCs/>
+        </w:rPr>
+        <w:t>= 8.56, 95% CI = [2168.84, 2202.52]) than snowboarders (</w:t>
+      </w:r>
+      <w:r>
+        <w:rPr>
+          <w:rFonts w:ascii="Times New Roman" w:eastAsiaTheme="minorEastAsia" w:hAnsi="Times New Roman" w:cs="Times New Roman"/>
+          <w:i/>
+        </w:rPr>
+        <w:t>M</w:t>
+      </w:r>
+      <w:r>
+        <w:rPr>
+          <w:rFonts w:ascii="Times New Roman" w:eastAsiaTheme="minorEastAsia" w:hAnsi="Times New Roman" w:cs="Times New Roman"/>
+          <w:iCs/>
+        </w:rPr>
+        <w:t xml:space="preserve"> = 2237.50, </w:t>
+      </w:r>
+      <w:r>
+        <w:rPr>
+          <w:rFonts w:ascii="Times New Roman" w:eastAsiaTheme="minorEastAsia" w:hAnsi="Times New Roman" w:cs="Times New Roman"/>
+          <w:i/>
+        </w:rPr>
+        <w:t xml:space="preserve">SE </w:t>
+      </w:r>
+      <w:r>
+        <w:rPr>
+          <w:rFonts w:ascii="Times New Roman" w:eastAsiaTheme="minorEastAsia" w:hAnsi="Times New Roman" w:cs="Times New Roman"/>
+          <w:iCs/>
+        </w:rPr>
+        <w:t>= 8.81, 95% CI = [2220.20, 2254.81]), and the number of falls was less for skiers (</w:t>
+      </w:r>
+      <w:r>
+        <w:rPr>
+          <w:rFonts w:ascii="Times New Roman" w:eastAsiaTheme="minorEastAsia" w:hAnsi="Times New Roman" w:cs="Times New Roman"/>
+          <w:i/>
+        </w:rPr>
+        <w:t xml:space="preserve">M = </w:t>
+      </w:r>
+      <w:r>
+        <w:rPr>
+          <w:rFonts w:ascii="Times New Roman" w:eastAsiaTheme="minorEastAsia" w:hAnsi="Times New Roman" w:cs="Times New Roman"/>
+          <w:iCs/>
+        </w:rPr>
+        <w:t xml:space="preserve">17.24, </w:t>
+      </w:r>
+      <w:r>
+        <w:rPr>
+          <w:rFonts w:ascii="Times New Roman" w:eastAsiaTheme="minorEastAsia" w:hAnsi="Times New Roman" w:cs="Times New Roman"/>
+          <w:i/>
+        </w:rPr>
+        <w:t xml:space="preserve">SE </w:t>
+      </w:r>
+      <w:r>
+        <w:rPr>
+          <w:rFonts w:ascii="Times New Roman" w:eastAsiaTheme="minorEastAsia" w:hAnsi="Times New Roman" w:cs="Times New Roman"/>
+          <w:iCs/>
+        </w:rPr>
+        <w:t>= 0.44, 95% CI = [16.38, 18.10]) than snowboarders (</w:t>
+      </w:r>
+      <w:r>
+        <w:rPr>
+          <w:rFonts w:ascii="Times New Roman" w:eastAsiaTheme="minorEastAsia" w:hAnsi="Times New Roman" w:cs="Times New Roman"/>
+          <w:i/>
+        </w:rPr>
+        <w:t xml:space="preserve">M </w:t>
+      </w:r>
+      <w:r>
+        <w:rPr>
+          <w:rFonts w:ascii="Times New Roman" w:eastAsiaTheme="minorEastAsia" w:hAnsi="Times New Roman" w:cs="Times New Roman"/>
+          <w:iCs/>
+        </w:rPr>
+        <w:t xml:space="preserve">= 20.12, </w:t>
+      </w:r>
+      <w:r>
+        <w:rPr>
+          <w:rFonts w:ascii="Times New Roman" w:eastAsiaTheme="minorEastAsia" w:hAnsi="Times New Roman" w:cs="Times New Roman"/>
+          <w:i/>
+        </w:rPr>
+        <w:t xml:space="preserve">SE </w:t>
+      </w:r>
+      <w:r>
+        <w:rPr>
+          <w:rFonts w:ascii="Times New Roman" w:eastAsiaTheme="minorEastAsia" w:hAnsi="Times New Roman" w:cs="Times New Roman"/>
+          <w:iCs/>
+        </w:rPr>
+        <w:t>= 0.45, 95% CI = [19.23, 21.00])</w:t>
+      </w:r>
+      <w:r>
+        <w:rPr>
+          <w:rFonts w:ascii="Times New Roman" w:eastAsiaTheme="minorEastAsia" w:hAnsi="Times New Roman" w:cs="Times New Roman"/>
+          <w:iCs/>
+        </w:rPr>
+        <w:t>. The results of this specific analysis in shown in Figure 2 (</w:t>
+      </w:r>
+      <w:r>
+        <w:rPr>
+          <w:rFonts w:ascii="Times New Roman" w:eastAsiaTheme="minorEastAsia" w:hAnsi="Times New Roman" w:cs="Times New Roman"/>
+          <w:b/>
+          <w:bCs/>
+          <w:iCs/>
+        </w:rPr>
+        <w:t>RQ#3 &amp; RQ#4</w:t>
+      </w:r>
+      <w:r>
+        <w:rPr>
+          <w:rFonts w:ascii="Times New Roman" w:eastAsiaTheme="minorEastAsia" w:hAnsi="Times New Roman" w:cs="Times New Roman"/>
+          <w:iCs/>
+        </w:rPr>
+        <w:t xml:space="preserve">). </w:t>
+      </w:r>
+    </w:p>
+    <w:p>
+      <w:pPr>
+        <w:spacing w:line="480" w:lineRule="auto"/>
+        <w:ind w:firstLine="720"/>
+        <w:jc w:val="center"/>
+        <w:rPr>
+          <w:rFonts w:ascii="Times New Roman" w:eastAsiaTheme="minorEastAsia" w:hAnsi="Times New Roman" w:cs="Times New Roman"/>
+          <w:iCs/>
+        </w:rPr>
+      </w:pPr>
+      <w:r>
+        <w:rPr>
+          <w:rFonts w:ascii="Times New Roman" w:eastAsiaTheme="minorEastAsia" w:hAnsi="Times New Roman" w:cs="Times New Roman"/>
+          <w:iCs/>
+          <w:noProof/>
+        </w:rPr>
+        <w:lastRenderedPageBreak/>
+        <w:drawing>
+          <wp:inline distT="0" distB="0" distL="0" distR="0">
+            <wp:extent cx="4692753" cy="2899381"/>
+            <wp:effectExtent l="0" t="0" r="0" b="0"/>
+            <wp:docPr id="1622687090" name="Picture 3"/>
+            <wp:cNvGraphicFramePr>
+              <a:graphicFrameLocks xmlns:a="http://schemas.openxmlformats.org/drawingml/2006/main" noChangeAspect="1"/>
+            </wp:cNvGraphicFramePr>
+            <a:graphic xmlns:a="http://schemas.openxmlformats.org/drawingml/2006/main">
+              <a:graphicData uri="http://schemas.openxmlformats.org/drawingml/2006/picture">
+                <pic:pic xmlns:pic="http://schemas.openxmlformats.org/drawingml/2006/picture">
+                  <pic:nvPicPr>
+                    <pic:cNvPr id="1622687090" name="Picture 1622687090"/>
+                    <pic:cNvPicPr/>
+                  </pic:nvPicPr>
+                  <pic:blipFill>
+                    <a:blip r:embed="rId10" cstate="print">
+                      <a:extLst>
+                        <a:ext uri="{28A0092B-C50C-407E-A947-70E740481C1C}">
+                          <a14:useLocalDpi xmlns:a14="http://schemas.microsoft.com/office/drawing/2010/main" val="0"/>
+                        </a:ext>
+                      </a:extLst>
+                    </a:blip>
+                    <a:stretch>
+                      <a:fillRect/>
+                    </a:stretch>
+                  </pic:blipFill>
+                  <pic:spPr>
+                    <a:xfrm>
+                      <a:off x="0" y="0"/>
+                      <a:ext cx="4946874" cy="3056388"/>
+                    </a:xfrm>
+                    <a:prstGeom prst="rect">
+                      <a:avLst/>
+                    </a:prstGeom>
+                  </pic:spPr>
+                </pic:pic>
+              </a:graphicData>
+            </a:graphic>
+          </wp:inline>
+        </w:drawing>
+      </w:r>
+    </w:p>
+    <w:p>
+      <w:pPr>
+        <w:spacing w:line="480" w:lineRule="auto"/>
+        <w:ind w:firstLine="720"/>
+        <w:jc w:val="center"/>
+        <w:rPr>
+          <w:rFonts w:ascii="Times New Roman" w:eastAsiaTheme="minorEastAsia" w:hAnsi="Times New Roman" w:cs="Times New Roman"/>
+          <w:iCs/>
+        </w:rPr>
+      </w:pPr>
+      <w:r>
+        <w:rPr>
+          <w:rFonts w:ascii="Times New Roman" w:eastAsiaTheme="minorEastAsia" w:hAnsi="Times New Roman" w:cs="Times New Roman"/>
+          <w:iCs/>
+        </w:rPr>
+        <w:t>Figure 2: Ski vs. Snowboard results on Falls and Time</w:t>
+      </w:r>
+      <w:r>
+        <w:rPr>
+          <w:rFonts w:ascii="Times New Roman" w:eastAsiaTheme="minorEastAsia" w:hAnsi="Times New Roman" w:cs="Times New Roman"/>
+          <w:iCs/>
+        </w:rPr>
+        <w:t xml:space="preserve"> down a hill.</w:t>
+      </w:r>
+    </w:p>
+    <w:p>
+      <w:pPr>
+        <w:spacing w:line="480" w:lineRule="auto"/>
+        <w:jc w:val="center"/>
+        <w:rPr>
+          <w:rFonts w:ascii="Times New Roman" w:eastAsiaTheme="minorEastAsia" w:hAnsi="Times New Roman" w:cs="Times New Roman"/>
+          <w:b/>
+          <w:bCs/>
+          <w:iCs/>
+        </w:rPr>
+      </w:pPr>
+      <w:r>
+        <w:rPr>
+          <w:rFonts w:ascii="Times New Roman" w:eastAsiaTheme="minorEastAsia" w:hAnsi="Times New Roman" w:cs="Times New Roman"/>
+          <w:b/>
+          <w:bCs/>
+          <w:iCs/>
+        </w:rPr>
+        <w:t>Discussion</w:t>
+      </w:r>
+    </w:p>
+    <w:p>
+      <w:pPr>
+        <w:spacing w:line="480" w:lineRule="auto"/>
+        <w:ind w:firstLine="720"/>
+        <w:rPr>
+          <w:rFonts w:ascii="Times New Roman" w:eastAsiaTheme="minorEastAsia" w:hAnsi="Times New Roman" w:cs="Times New Roman"/>
+          <w:iCs/>
+        </w:rPr>
+      </w:pPr>
+      <w:r>
+        <w:rPr>
+          <w:rFonts w:ascii="Times New Roman" w:eastAsiaTheme="minorEastAsia" w:hAnsi="Times New Roman" w:cs="Times New Roman"/>
+          <w:iCs/>
+        </w:rPr>
+        <w:t xml:space="preserve">We have shown with MANCOVA that there is evidence that snowboarding is associated with more falls and time down the bottom of the hill than skiing. </w:t>
+      </w:r>
+    </w:p>
+    <w:p>
+      <w:pPr>
+        <w:rPr>
+          <w:rFonts w:ascii="Times New Roman" w:eastAsiaTheme="minorEastAsia" w:hAnsi="Times New Roman" w:cs="Times New Roman"/>
+          <w:iCs/>
+        </w:rPr>
+      </w:pPr>
+      <w:r>
+        <w:rPr>
+          <w:rFonts w:ascii="Times New Roman" w:eastAsiaTheme="minorEastAsia" w:hAnsi="Times New Roman" w:cs="Times New Roman"/>
+          <w:iCs/>
+        </w:rPr>
+        <w:tab/>
+      </w:r>
+    </w:p>
+    <w:p>
+      <w:pPr>
+        <w:rPr>
+          <w:rFonts w:ascii="Times New Roman" w:eastAsiaTheme="minorEastAsia" w:hAnsi="Times New Roman" w:cs="Times New Roman"/>
+          <w:iCs/>
+        </w:rPr>
+      </w:pPr>
+      <w:r>
+        <w:rPr>
+          <w:rFonts w:ascii="Times New Roman" w:eastAsiaTheme="minorEastAsia" w:hAnsi="Times New Roman" w:cs="Times New Roman"/>
+          <w:iCs/>
         </w:rPr>
         <w:t xml:space="preserve"> </w:t>
       </w:r>
       <w:r>
         <w:rPr>
           <w:rFonts w:ascii="Times New Roman" w:eastAsiaTheme="minorEastAsia" w:hAnsi="Times New Roman" w:cs="Times New Roman"/>
-        </w:rPr>
-        <w:t xml:space="preserve">Simply deleting this case caused continued outliers within this group. </w:t>
-      </w:r>
-      <w:r>
-        <w:rPr>
-          <w:rFonts w:ascii="Times New Roman" w:eastAsiaTheme="minorEastAsia" w:hAnsi="Times New Roman" w:cs="Times New Roman"/>
-        </w:rPr>
-        <w:t>Therefore,</w:t>
-      </w:r>
-      <w:r>
-        <w:rPr>
-          <w:rFonts w:ascii="Times New Roman" w:eastAsiaTheme="minorEastAsia" w:hAnsi="Times New Roman" w:cs="Times New Roman"/>
-        </w:rPr>
-        <w:t xml:space="preserve"> we </w:t>
-      </w:r>
-      <w:proofErr w:type="spellStart"/>
-      <w:r>
-        <w:rPr>
-          <w:rFonts w:ascii="Times New Roman" w:eastAsiaTheme="minorEastAsia" w:hAnsi="Times New Roman" w:cs="Times New Roman"/>
-        </w:rPr>
-        <w:t>winsor</w:t>
-      </w:r>
-      <w:r>
-        <w:rPr>
-          <w:rFonts w:ascii="Times New Roman" w:eastAsiaTheme="minorEastAsia" w:hAnsi="Times New Roman" w:cs="Times New Roman"/>
-        </w:rPr>
-        <w:t>i</w:t>
-      </w:r>
-      <w:r>
-        <w:rPr>
-          <w:rFonts w:ascii="Times New Roman" w:eastAsiaTheme="minorEastAsia" w:hAnsi="Times New Roman" w:cs="Times New Roman"/>
-        </w:rPr>
-        <w:t>zed</w:t>
-      </w:r>
-      <w:proofErr w:type="spellEnd"/>
-      <w:r>
-        <w:rPr>
-          <w:rFonts w:ascii="Times New Roman" w:eastAsiaTheme="minorEastAsia" w:hAnsi="Times New Roman" w:cs="Times New Roman"/>
-        </w:rPr>
-        <w:t xml:space="preserve"> all the within group </w:t>
-      </w:r>
-      <w:r>
-        <w:rPr>
-          <w:rFonts w:ascii="Times New Roman" w:eastAsiaTheme="minorEastAsia" w:hAnsi="Times New Roman" w:cs="Times New Roman"/>
-        </w:rPr>
-        <w:t>T</w:t>
-      </w:r>
-      <w:r>
-        <w:rPr>
-          <w:rFonts w:ascii="Times New Roman" w:eastAsiaTheme="minorEastAsia" w:hAnsi="Times New Roman" w:cs="Times New Roman"/>
-        </w:rPr>
-        <w:t xml:space="preserve">ime values such that extreme </w:t>
-      </w:r>
-      <w:r>
-        <w:rPr>
-          <w:rFonts w:ascii="Times New Roman" w:eastAsiaTheme="minorEastAsia" w:hAnsi="Times New Roman" w:cs="Times New Roman"/>
-        </w:rPr>
-        <w:t>T</w:t>
-      </w:r>
-      <w:r>
-        <w:rPr>
-          <w:rFonts w:ascii="Times New Roman" w:eastAsiaTheme="minorEastAsia" w:hAnsi="Times New Roman" w:cs="Times New Roman"/>
-        </w:rPr>
-        <w:t xml:space="preserve">ime values less than 1% or greater than 99% of the data were replaced by their lowest and highest untrimmed time values, respectively. </w:t>
-      </w:r>
-    </w:p>
-    <w:p>
-      <w:pPr>
-        <w:rPr>
-          <w:rFonts w:ascii="Times New Roman" w:eastAsiaTheme="minorEastAsia" w:hAnsi="Times New Roman" w:cs="Times New Roman"/>
-        </w:rPr>
-      </w:pPr>
-    </w:p>
-    <w:p>
-      <w:pPr>
-        <w:rPr>
-          <w:rFonts w:ascii="Times New Roman" w:eastAsiaTheme="minorEastAsia" w:hAnsi="Times New Roman" w:cs="Times New Roman"/>
-        </w:rPr>
-      </w:pPr>
-      <w:r>
-        <w:rPr>
-          <w:rFonts w:ascii="Times New Roman" w:eastAsiaTheme="minorEastAsia" w:hAnsi="Times New Roman" w:cs="Times New Roman"/>
-        </w:rPr>
-        <w:t>Multivariate normality: The sample size of 594 includes over 64</w:t>
-      </w:r>
-      <w:r>
-        <w:rPr>
-          <w:rFonts w:ascii="Times New Roman" w:eastAsiaTheme="minorEastAsia" w:hAnsi="Times New Roman" w:cs="Times New Roman"/>
-        </w:rPr>
-        <w:t xml:space="preserve"> data points</w:t>
-      </w:r>
-      <w:r>
-        <w:rPr>
-          <w:rFonts w:ascii="Times New Roman" w:eastAsiaTheme="minorEastAsia" w:hAnsi="Times New Roman" w:cs="Times New Roman"/>
-        </w:rPr>
-        <w:t xml:space="preserve"> for each cell of a 2 x 3 between-subjects design</w:t>
-      </w:r>
-      <w:r>
-        <w:rPr>
-          <w:rFonts w:ascii="Times New Roman" w:eastAsiaTheme="minorEastAsia" w:hAnsi="Times New Roman" w:cs="Times New Roman"/>
-        </w:rPr>
-        <w:t xml:space="preserve"> which is more than the 20 degrees of freedom for error suggested to assume multivariate normality of the sampling distribution of means, even with unequal sample sizes; there are far more cases than dependent variables in the smallest cell. </w:t>
-      </w:r>
-    </w:p>
-    <w:p>
-      <w:pPr>
-        <w:rPr>
-          <w:rFonts w:ascii="Times New Roman" w:eastAsiaTheme="minorEastAsia" w:hAnsi="Times New Roman" w:cs="Times New Roman"/>
-        </w:rPr>
-      </w:pPr>
-    </w:p>
-    <w:p>
-      <w:pPr>
-        <w:rPr>
-          <w:rFonts w:ascii="Times New Roman" w:eastAsiaTheme="minorEastAsia" w:hAnsi="Times New Roman" w:cs="Times New Roman"/>
-        </w:rPr>
-      </w:pPr>
-      <w:r>
-        <w:rPr>
-          <w:rFonts w:ascii="Times New Roman" w:eastAsiaTheme="minorEastAsia" w:hAnsi="Times New Roman" w:cs="Times New Roman"/>
-        </w:rPr>
-        <w:t xml:space="preserve">Linearity: The linearity assumption holds for this data and was assessed via scatterplots between Time and Falls for each group (see Figure 1). </w:t>
-      </w:r>
-    </w:p>
-    <w:p>
-      <w:pPr>
-        <w:rPr>
-          <w:rFonts w:ascii="Times New Roman" w:eastAsiaTheme="minorEastAsia" w:hAnsi="Times New Roman" w:cs="Times New Roman"/>
-        </w:rPr>
-      </w:pPr>
-    </w:p>
-    <w:p>
-      <w:pPr>
-        <w:rPr>
-          <w:rFonts w:ascii="Times New Roman" w:eastAsiaTheme="minorEastAsia" w:hAnsi="Times New Roman" w:cs="Times New Roman"/>
-        </w:rPr>
-      </w:pPr>
-      <w:r>
-        <w:rPr>
-          <w:rFonts w:ascii="Times New Roman" w:eastAsiaTheme="minorEastAsia" w:hAnsi="Times New Roman" w:cs="Times New Roman"/>
-        </w:rPr>
-        <w:t xml:space="preserve">Homogeneity of Variance-Covariance: </w:t>
+          <w:iCs/>
+        </w:rPr>
+        <w:t xml:space="preserve"> </w:t>
       </w:r>
     </w:p>
     <w:sectPr>
@@ -517,6 +2151,168 @@
     </w:sectPr>
   </w:body>
 </w:document>
+</file>
+
+<file path=word/endnotes.xml><?xml version="1.0" encoding="utf-8"?>
+<w:endnotes xmlns:wpc="http://schemas.microsoft.com/office/word/2010/wordprocessingCanvas" xmlns:cx="http://schemas.microsoft.com/office/drawing/2014/chartex" xmlns:cx1="http://schemas.microsoft.com/office/drawing/2015/9/8/chartex" xmlns:cx2="http://schemas.microsoft.com/office/drawing/2015/10/21/chartex" xmlns:cx3="http://schemas.microsoft.com/office/drawing/2016/5/9/chartex" xmlns:cx4="http://schemas.microsoft.com/office/drawing/2016/5/10/chartex" xmlns:cx5="http://schemas.microsoft.com/office/drawing/2016/5/11/chartex" xmlns:cx6="http://schemas.microsoft.com/office/drawing/2016/5/12/chartex" xmlns:cx7="http://schemas.microsoft.com/office/drawing/2016/5/13/chartex" xmlns:cx8="http://schemas.microsoft.com/office/drawing/2016/5/14/chartex" xmlns:mc="http://schemas.openxmlformats.org/markup-compatibility/2006" xmlns:aink="http://schemas.microsoft.com/office/drawing/2016/ink" xmlns:am3d="http://schemas.microsoft.com/office/drawing/2017/model3d" xmlns:o="urn:schemas-microsoft-com:office:office" xmlns:oel="http://schemas.microsoft.com/office/2019/extlst" xmlns:r="http://schemas.openxmlformats.org/officeDocument/2006/relationships" xmlns:m="http://schemas.openxmlformats.org/officeDocument/2006/math" xmlns:v="urn:schemas-microsoft-com:vml" xmlns:wp14="http://schemas.microsoft.com/office/word/2010/wordprocessingDrawing" xmlns:wp="http://schemas.openxmlformats.org/drawingml/2006/wordprocessingDrawing" xmlns:w10="urn:schemas-microsoft-com:office:word" xmlns:w="http://schemas.openxmlformats.org/wordprocessingml/2006/main" xmlns:w14="http://schemas.microsoft.com/office/word/2010/wordml" xmlns:w15="http://schemas.microsoft.com/office/word/2012/wordml" xmlns:w16cex="http://schemas.microsoft.com/office/word/2018/wordml/cex" xmlns:w16cid="http://schemas.microsoft.com/office/word/2016/wordml/cid" xmlns:w16="http://schemas.microsoft.com/office/word/2018/wordml" xmlns:w16sdtdh="http://schemas.microsoft.com/office/word/2020/wordml/sdtdatahash" xmlns:w16se="http://schemas.microsoft.com/office/word/2015/wordml/symex" xmlns:wpg="http://schemas.microsoft.com/office/word/2010/wordprocessingGroup" xmlns:wpi="http://schemas.microsoft.com/office/word/2010/wordprocessingInk" xmlns:wne="http://schemas.microsoft.com/office/word/2006/wordml" xmlns:wps="http://schemas.microsoft.com/office/word/2010/wordprocessingShape" mc:Ignorable="w14 w15 w16se w16cid w16 w16cex w16sdtdh wp14">
+  <w:endnote w:type="separator" w:id="-1">
+    <w:p>
+      <w:r>
+        <w:separator/>
+      </w:r>
+    </w:p>
+  </w:endnote>
+  <w:endnote w:type="continuationSeparator" w:id="0">
+    <w:p>
+      <w:r>
+        <w:continuationSeparator/>
+      </w:r>
+    </w:p>
+  </w:endnote>
+</w:endnotes>
+</file>
+
+<file path=word/footnotes.xml><?xml version="1.0" encoding="utf-8"?>
+<w:footnotes xmlns:wpc="http://schemas.microsoft.com/office/word/2010/wordprocessingCanvas" xmlns:cx="http://schemas.microsoft.com/office/drawing/2014/chartex" xmlns:cx1="http://schemas.microsoft.com/office/drawing/2015/9/8/chartex" xmlns:cx2="http://schemas.microsoft.com/office/drawing/2015/10/21/chartex" xmlns:cx3="http://schemas.microsoft.com/office/drawing/2016/5/9/chartex" xmlns:cx4="http://schemas.microsoft.com/office/drawing/2016/5/10/chartex" xmlns:cx5="http://schemas.microsoft.com/office/drawing/2016/5/11/chartex" xmlns:cx6="http://schemas.microsoft.com/office/drawing/2016/5/12/chartex" xmlns:cx7="http://schemas.microsoft.com/office/drawing/2016/5/13/chartex" xmlns:cx8="http://schemas.microsoft.com/office/drawing/2016/5/14/chartex" xmlns:mc="http://schemas.openxmlformats.org/markup-compatibility/2006" xmlns:aink="http://schemas.microsoft.com/office/drawing/2016/ink" xmlns:am3d="http://schemas.microsoft.com/office/drawing/2017/model3d" xmlns:o="urn:schemas-microsoft-com:office:office" xmlns:oel="http://schemas.microsoft.com/office/2019/extlst" xmlns:r="http://schemas.openxmlformats.org/officeDocument/2006/relationships" xmlns:m="http://schemas.openxmlformats.org/officeDocument/2006/math" xmlns:v="urn:schemas-microsoft-com:vml" xmlns:wp14="http://schemas.microsoft.com/office/word/2010/wordprocessingDrawing" xmlns:wp="http://schemas.openxmlformats.org/drawingml/2006/wordprocessingDrawing" xmlns:w10="urn:schemas-microsoft-com:office:word" xmlns:w="http://schemas.openxmlformats.org/wordprocessingml/2006/main" xmlns:w14="http://schemas.microsoft.com/office/word/2010/wordml" xmlns:w15="http://schemas.microsoft.com/office/word/2012/wordml" xmlns:w16cex="http://schemas.microsoft.com/office/word/2018/wordml/cex" xmlns:w16cid="http://schemas.microsoft.com/office/word/2016/wordml/cid" xmlns:w16="http://schemas.microsoft.com/office/word/2018/wordml" xmlns:w16sdtdh="http://schemas.microsoft.com/office/word/2020/wordml/sdtdatahash" xmlns:w16se="http://schemas.microsoft.com/office/word/2015/wordml/symex" xmlns:wpg="http://schemas.microsoft.com/office/word/2010/wordprocessingGroup" xmlns:wpi="http://schemas.microsoft.com/office/word/2010/wordprocessingInk" xmlns:wne="http://schemas.microsoft.com/office/word/2006/wordml" xmlns:wps="http://schemas.microsoft.com/office/word/2010/wordprocessingShape" mc:Ignorable="w14 w15 w16se w16cid w16 w16cex w16sdtdh wp14">
+  <w:footnote w:type="separator" w:id="-1">
+    <w:p>
+      <w:r>
+        <w:separator/>
+      </w:r>
+    </w:p>
+  </w:footnote>
+  <w:footnote w:type="continuationSeparator" w:id="0">
+    <w:p>
+      <w:r>
+        <w:continuationSeparator/>
+      </w:r>
+    </w:p>
+  </w:footnote>
+</w:footnotes>
+</file>
+
+<file path=word/header1.xml><?xml version="1.0" encoding="utf-8"?>
+<w:hdr xmlns:wpc="http://schemas.microsoft.com/office/word/2010/wordprocessingCanvas" xmlns:cx="http://schemas.microsoft.com/office/drawing/2014/chartex" xmlns:cx1="http://schemas.microsoft.com/office/drawing/2015/9/8/chartex" xmlns:cx2="http://schemas.microsoft.com/office/drawing/2015/10/21/chartex" xmlns:cx3="http://schemas.microsoft.com/office/drawing/2016/5/9/chartex" xmlns:cx4="http://schemas.microsoft.com/office/drawing/2016/5/10/chartex" xmlns:cx5="http://schemas.microsoft.com/office/drawing/2016/5/11/chartex" xmlns:cx6="http://schemas.microsoft.com/office/drawing/2016/5/12/chartex" xmlns:cx7="http://schemas.microsoft.com/office/drawing/2016/5/13/chartex" xmlns:cx8="http://schemas.microsoft.com/office/drawing/2016/5/14/chartex" xmlns:mc="http://schemas.openxmlformats.org/markup-compatibility/2006" xmlns:aink="http://schemas.microsoft.com/office/drawing/2016/ink" xmlns:am3d="http://schemas.microsoft.com/office/drawing/2017/model3d" xmlns:o="urn:schemas-microsoft-com:office:office" xmlns:oel="http://schemas.microsoft.com/office/2019/extlst" xmlns:r="http://schemas.openxmlformats.org/officeDocument/2006/relationships" xmlns:m="http://schemas.openxmlformats.org/officeDocument/2006/math" xmlns:v="urn:schemas-microsoft-com:vml" xmlns:wp14="http://schemas.microsoft.com/office/word/2010/wordprocessingDrawing" xmlns:wp="http://schemas.openxmlformats.org/drawingml/2006/wordprocessingDrawing" xmlns:w10="urn:schemas-microsoft-com:office:word" xmlns:w="http://schemas.openxmlformats.org/wordprocessingml/2006/main" xmlns:w14="http://schemas.microsoft.com/office/word/2010/wordml" xmlns:w15="http://schemas.microsoft.com/office/word/2012/wordml" xmlns:w16cex="http://schemas.microsoft.com/office/word/2018/wordml/cex" xmlns:w16cid="http://schemas.microsoft.com/office/word/2016/wordml/cid" xmlns:w16="http://schemas.microsoft.com/office/word/2018/wordml" xmlns:w16sdtdh="http://schemas.microsoft.com/office/word/2020/wordml/sdtdatahash" xmlns:w16se="http://schemas.microsoft.com/office/word/2015/wordml/symex" xmlns:wpg="http://schemas.microsoft.com/office/word/2010/wordprocessingGroup" xmlns:wpi="http://schemas.microsoft.com/office/word/2010/wordprocessingInk" xmlns:wne="http://schemas.microsoft.com/office/word/2006/wordml" xmlns:wps="http://schemas.microsoft.com/office/word/2010/wordprocessingShape" mc:Ignorable="w14 w15 w16se w16cid w16 w16cex w16sdtdh wp14">
+  <w:sdt>
+    <w:sdtPr>
+      <w:rPr>
+        <w:rStyle w:val="PageNumber"/>
+      </w:rPr>
+      <w:id w:val="-2049675954"/>
+      <w:docPartObj>
+        <w:docPartGallery w:val="Page Numbers (Top of Page)"/>
+        <w:docPartUnique/>
+      </w:docPartObj>
+    </w:sdtPr>
+    <w:sdtContent>
+      <w:p>
+        <w:pPr>
+          <w:pStyle w:val="Header"/>
+          <w:framePr w:wrap="none" w:vAnchor="text" w:hAnchor="margin" w:xAlign="right" w:y="1"/>
+          <w:rPr>
+            <w:rStyle w:val="PageNumber"/>
+          </w:rPr>
+        </w:pPr>
+        <w:r>
+          <w:rPr>
+            <w:rStyle w:val="PageNumber"/>
+          </w:rPr>
+          <w:fldChar w:fldCharType="begin"/>
+        </w:r>
+        <w:r>
+          <w:rPr>
+            <w:rStyle w:val="PageNumber"/>
+          </w:rPr>
+          <w:instrText xml:space="preserve"> PAGE </w:instrText>
+        </w:r>
+        <w:r>
+          <w:rPr>
+            <w:rStyle w:val="PageNumber"/>
+          </w:rPr>
+          <w:fldChar w:fldCharType="end"/>
+        </w:r>
+      </w:p>
+    </w:sdtContent>
+  </w:sdt>
+  <w:p>
+    <w:pPr>
+      <w:pStyle w:val="Header"/>
+      <w:ind w:right="360"/>
+    </w:pPr>
+  </w:p>
+</w:hdr>
+</file>
+
+<file path=word/header2.xml><?xml version="1.0" encoding="utf-8"?>
+<w:hdr xmlns:wpc="http://schemas.microsoft.com/office/word/2010/wordprocessingCanvas" xmlns:cx="http://schemas.microsoft.com/office/drawing/2014/chartex" xmlns:cx1="http://schemas.microsoft.com/office/drawing/2015/9/8/chartex" xmlns:cx2="http://schemas.microsoft.com/office/drawing/2015/10/21/chartex" xmlns:cx3="http://schemas.microsoft.com/office/drawing/2016/5/9/chartex" xmlns:cx4="http://schemas.microsoft.com/office/drawing/2016/5/10/chartex" xmlns:cx5="http://schemas.microsoft.com/office/drawing/2016/5/11/chartex" xmlns:cx6="http://schemas.microsoft.com/office/drawing/2016/5/12/chartex" xmlns:cx7="http://schemas.microsoft.com/office/drawing/2016/5/13/chartex" xmlns:cx8="http://schemas.microsoft.com/office/drawing/2016/5/14/chartex" xmlns:mc="http://schemas.openxmlformats.org/markup-compatibility/2006" xmlns:aink="http://schemas.microsoft.com/office/drawing/2016/ink" xmlns:am3d="http://schemas.microsoft.com/office/drawing/2017/model3d" xmlns:o="urn:schemas-microsoft-com:office:office" xmlns:oel="http://schemas.microsoft.com/office/2019/extlst" xmlns:r="http://schemas.openxmlformats.org/officeDocument/2006/relationships" xmlns:m="http://schemas.openxmlformats.org/officeDocument/2006/math" xmlns:v="urn:schemas-microsoft-com:vml" xmlns:wp14="http://schemas.microsoft.com/office/word/2010/wordprocessingDrawing" xmlns:wp="http://schemas.openxmlformats.org/drawingml/2006/wordprocessingDrawing" xmlns:w10="urn:schemas-microsoft-com:office:word" xmlns:w="http://schemas.openxmlformats.org/wordprocessingml/2006/main" xmlns:w14="http://schemas.microsoft.com/office/word/2010/wordml" xmlns:w15="http://schemas.microsoft.com/office/word/2012/wordml" xmlns:w16cex="http://schemas.microsoft.com/office/word/2018/wordml/cex" xmlns:w16cid="http://schemas.microsoft.com/office/word/2016/wordml/cid" xmlns:w16="http://schemas.microsoft.com/office/word/2018/wordml" xmlns:w16sdtdh="http://schemas.microsoft.com/office/word/2020/wordml/sdtdatahash" xmlns:w16se="http://schemas.microsoft.com/office/word/2015/wordml/symex" xmlns:wpg="http://schemas.microsoft.com/office/word/2010/wordprocessingGroup" xmlns:wpi="http://schemas.microsoft.com/office/word/2010/wordprocessingInk" xmlns:wne="http://schemas.microsoft.com/office/word/2006/wordml" xmlns:wps="http://schemas.microsoft.com/office/word/2010/wordprocessingShape" mc:Ignorable="w14 w15 w16se w16cid w16 w16cex w16sdtdh wp14">
+  <w:sdt>
+    <w:sdtPr>
+      <w:rPr>
+        <w:rStyle w:val="PageNumber"/>
+        <w:rFonts w:ascii="Times New Roman" w:hAnsi="Times New Roman" w:cs="Times New Roman"/>
+      </w:rPr>
+      <w:id w:val="-1251429656"/>
+      <w:docPartObj>
+        <w:docPartGallery w:val="Page Numbers (Top of Page)"/>
+        <w:docPartUnique/>
+      </w:docPartObj>
+    </w:sdtPr>
+    <w:sdtContent>
+      <w:p>
+        <w:pPr>
+          <w:pStyle w:val="Header"/>
+          <w:framePr w:wrap="none" w:vAnchor="text" w:hAnchor="margin" w:xAlign="right" w:y="1"/>
+          <w:rPr>
+            <w:rStyle w:val="PageNumber"/>
+            <w:rFonts w:ascii="Times New Roman" w:hAnsi="Times New Roman" w:cs="Times New Roman"/>
+          </w:rPr>
+        </w:pPr>
+        <w:r>
+          <w:rPr>
+            <w:rStyle w:val="PageNumber"/>
+            <w:rFonts w:ascii="Times New Roman" w:hAnsi="Times New Roman" w:cs="Times New Roman"/>
+          </w:rPr>
+          <w:fldChar w:fldCharType="begin"/>
+        </w:r>
+        <w:r>
+          <w:rPr>
+            <w:rStyle w:val="PageNumber"/>
+            <w:rFonts w:ascii="Times New Roman" w:hAnsi="Times New Roman" w:cs="Times New Roman"/>
+          </w:rPr>
+          <w:instrText xml:space="preserve"> PAGE </w:instrText>
+        </w:r>
+        <w:r>
+          <w:rPr>
+            <w:rStyle w:val="PageNumber"/>
+            <w:rFonts w:ascii="Times New Roman" w:hAnsi="Times New Roman" w:cs="Times New Roman"/>
+          </w:rPr>
+          <w:fldChar w:fldCharType="separate"/>
+        </w:r>
+        <w:r>
+          <w:rPr>
+            <w:rStyle w:val="PageNumber"/>
+            <w:rFonts w:ascii="Times New Roman" w:hAnsi="Times New Roman" w:cs="Times New Roman"/>
+            <w:noProof/>
+          </w:rPr>
+          <w:t>1</w:t>
+        </w:r>
+        <w:r>
+          <w:rPr>
+            <w:rStyle w:val="PageNumber"/>
+            <w:rFonts w:ascii="Times New Roman" w:hAnsi="Times New Roman" w:cs="Times New Roman"/>
+          </w:rPr>
+          <w:fldChar w:fldCharType="end"/>
+        </w:r>
+      </w:p>
+    </w:sdtContent>
+  </w:sdt>
+  <w:p>
+    <w:pPr>
+      <w:pStyle w:val="Header"/>
+      <w:ind w:right="360"/>
+    </w:pPr>
+  </w:p>
+</w:hdr>
 </file>
 
 <file path=word/styles.xml><?xml version="1.0" encoding="utf-8"?>
@@ -953,6 +2749,95 @@
       <w:color w:val="666666"/>
     </w:rPr>
   </w:style>
+  <w:style w:type="paragraph" w:styleId="Title">
+    <w:name w:val="Title"/>
+    <w:basedOn w:val="Normal"/>
+    <w:link w:val="TitleChar"/>
+    <w:uiPriority w:val="10"/>
+    <w:qFormat/>
+    <w:rsid w:val="00105492"/>
+    <w:pPr>
+      <w:spacing w:before="65"/>
+      <w:ind w:left="2345" w:right="2185" w:hanging="171"/>
+    </w:pPr>
+    <w:rPr>
+      <w:rFonts w:ascii="Times New Roman" w:eastAsia="Times New Roman" w:hAnsi="Times New Roman" w:cs="Times New Roman"/>
+      <w:b/>
+      <w:bCs/>
+      <w:kern w:val="0"/>
+      <w:sz w:val="28"/>
+      <w:szCs w:val="28"/>
+      <w:u w:val="single" w:color="000000"/>
+      <w14:ligatures w14:val="none"/>
+    </w:rPr>
+  </w:style>
+  <w:style w:type="character" w:customStyle="1" w:styleId="TitleChar">
+    <w:name w:val="Title Char"/>
+    <w:basedOn w:val="DefaultParagraphFont"/>
+    <w:link w:val="Title"/>
+    <w:uiPriority w:val="10"/>
+    <w:rsid w:val="00105492"/>
+    <w:rPr>
+      <w:rFonts w:ascii="Times New Roman" w:eastAsia="Times New Roman" w:hAnsi="Times New Roman" w:cs="Times New Roman"/>
+      <w:b/>
+      <w:bCs/>
+      <w:kern w:val="0"/>
+      <w:sz w:val="28"/>
+      <w:szCs w:val="28"/>
+      <w:u w:val="single" w:color="000000"/>
+      <w14:ligatures w14:val="none"/>
+    </w:rPr>
+  </w:style>
+  <w:style w:type="paragraph" w:styleId="Header">
+    <w:name w:val="header"/>
+    <w:basedOn w:val="Normal"/>
+    <w:link w:val="HeaderChar"/>
+    <w:uiPriority w:val="99"/>
+    <w:unhideWhenUsed/>
+    <w:rsid w:val="006F1E61"/>
+    <w:pPr>
+      <w:tabs>
+        <w:tab w:val="center" w:pos="4680"/>
+        <w:tab w:val="right" w:pos="9360"/>
+      </w:tabs>
+    </w:pPr>
+  </w:style>
+  <w:style w:type="character" w:customStyle="1" w:styleId="HeaderChar">
+    <w:name w:val="Header Char"/>
+    <w:basedOn w:val="DefaultParagraphFont"/>
+    <w:link w:val="Header"/>
+    <w:uiPriority w:val="99"/>
+    <w:rsid w:val="006F1E61"/>
+  </w:style>
+  <w:style w:type="character" w:styleId="PageNumber">
+    <w:name w:val="page number"/>
+    <w:basedOn w:val="DefaultParagraphFont"/>
+    <w:uiPriority w:val="99"/>
+    <w:semiHidden/>
+    <w:unhideWhenUsed/>
+    <w:rsid w:val="006F1E61"/>
+  </w:style>
+  <w:style w:type="paragraph" w:styleId="Footer">
+    <w:name w:val="footer"/>
+    <w:basedOn w:val="Normal"/>
+    <w:link w:val="FooterChar"/>
+    <w:uiPriority w:val="99"/>
+    <w:unhideWhenUsed/>
+    <w:rsid w:val="006F1E61"/>
+    <w:pPr>
+      <w:tabs>
+        <w:tab w:val="center" w:pos="4680"/>
+        <w:tab w:val="right" w:pos="9360"/>
+      </w:tabs>
+    </w:pPr>
+  </w:style>
+  <w:style w:type="character" w:customStyle="1" w:styleId="FooterChar">
+    <w:name w:val="Footer Char"/>
+    <w:basedOn w:val="DefaultParagraphFont"/>
+    <w:link w:val="Footer"/>
+    <w:uiPriority w:val="99"/>
+    <w:rsid w:val="006F1E61"/>
+  </w:style>
 </w:styles>
 </file>
 

</xml_diff>